<commit_message>
Circle Language Spec: * Some typos in Summaries of Other Languages. * Simplify the folder with the previous version 'Symbol Language (2004).doc'.
</commit_message>
<xml_diff>
--- a/1.1. Circle Language Spec/31. Summaries of Other Languages/Summaries of Other Languages.docx
+++ b/1.1. Circle Language Spec/31. Summaries of Other Languages/Summaries of Other Languages.docx
@@ -21,7 +21,7 @@
           <w:bottom w:w="68" w:type="dxa"/>
           <w:right w:w="57" w:type="dxa"/>
         </w:tblCellMar>
-        <w:tblLook w:val="00BF" w:firstRow="1" w:lastRow="0" w:firstColumn="1" w:lastColumn="0" w:noHBand="0" w:noVBand="0"/>
+        <w:tblLook w:val="00A0" w:firstRow="1" w:lastRow="0" w:firstColumn="1" w:lastColumn="0" w:noHBand="0" w:noVBand="0"/>
       </w:tblPr>
       <w:tblGrid>
         <w:gridCol w:w="8630"/>
@@ -36,8 +36,6 @@
             <w:pPr>
               <w:pStyle w:val="Heading1"/>
             </w:pPr>
-            <w:bookmarkStart w:id="0" w:name="_GoBack"/>
-            <w:bookmarkEnd w:id="0"/>
             <w:r>
               <w:t>Circle Language Spec</w:t>
             </w:r>
@@ -81,1459 +79,1562 @@
           <w:i/>
           <w:iCs/>
         </w:rPr>
-        <w:t>A summary of Msdn Library Visual Studio July 2000: C Language Reference</w:t>
-      </w:r>
-    </w:p>
-    <w:p/>
-    <w:p>
-      <w:pPr>
-        <w:numPr>
-          <w:ilvl w:val="0"/>
-          <w:numId w:val="11"/>
-        </w:numPr>
-        <w:tabs>
-          <w:tab w:val="clear" w:pos="720"/>
-          <w:tab w:val="num" w:pos="1212"/>
-        </w:tabs>
-        <w:ind w:left="1212"/>
-        <w:jc w:val="both"/>
-      </w:pPr>
-      <w:r>
-        <w:t>Identifiers</w:t>
-      </w:r>
-    </w:p>
-    <w:p>
-      <w:pPr>
-        <w:numPr>
-          <w:ilvl w:val="0"/>
-          <w:numId w:val="11"/>
-        </w:numPr>
-        <w:tabs>
-          <w:tab w:val="clear" w:pos="720"/>
-          <w:tab w:val="num" w:pos="1212"/>
-        </w:tabs>
-        <w:ind w:left="1212"/>
-        <w:jc w:val="both"/>
-      </w:pPr>
-      <w:r>
-        <w:t>Constants: floating point, integer, string, enumerator</w:t>
-      </w:r>
-    </w:p>
-    <w:p>
-      <w:pPr>
-        <w:numPr>
-          <w:ilvl w:val="0"/>
-          <w:numId w:val="11"/>
-        </w:numPr>
-        <w:tabs>
-          <w:tab w:val="clear" w:pos="720"/>
-          <w:tab w:val="num" w:pos="1212"/>
-        </w:tabs>
-        <w:ind w:left="1212"/>
-        <w:jc w:val="both"/>
-      </w:pPr>
-      <w:r>
-        <w:t>Lifetime: when does a variable exist</w:t>
-      </w:r>
-    </w:p>
-    <w:p>
-      <w:pPr>
-        <w:numPr>
-          <w:ilvl w:val="0"/>
-          <w:numId w:val="11"/>
-        </w:numPr>
-        <w:tabs>
-          <w:tab w:val="clear" w:pos="720"/>
-          <w:tab w:val="num" w:pos="1212"/>
-        </w:tabs>
-        <w:ind w:left="1212"/>
-        <w:jc w:val="both"/>
-      </w:pPr>
-      <w:r>
-        <w:t>Scope: visibility, reuse of names</w:t>
-      </w:r>
-    </w:p>
-    <w:p>
-      <w:pPr>
-        <w:numPr>
-          <w:ilvl w:val="0"/>
-          <w:numId w:val="11"/>
-        </w:numPr>
-        <w:tabs>
-          <w:tab w:val="clear" w:pos="720"/>
-          <w:tab w:val="num" w:pos="1212"/>
-        </w:tabs>
-        <w:ind w:left="1212"/>
-        <w:jc w:val="both"/>
-      </w:pPr>
-      <w:r>
-        <w:t>Name Spaces</w:t>
-      </w:r>
-    </w:p>
-    <w:p>
-      <w:pPr>
-        <w:numPr>
-          <w:ilvl w:val="0"/>
-          <w:numId w:val="11"/>
-        </w:numPr>
-        <w:tabs>
-          <w:tab w:val="clear" w:pos="720"/>
-          <w:tab w:val="num" w:pos="1212"/>
-        </w:tabs>
-        <w:ind w:left="1212"/>
-        <w:jc w:val="both"/>
-      </w:pPr>
-      <w:r>
-        <w:t>Variable</w:t>
-      </w:r>
-    </w:p>
-    <w:p>
-      <w:pPr>
-        <w:numPr>
-          <w:ilvl w:val="0"/>
-          <w:numId w:val="11"/>
-        </w:numPr>
-        <w:tabs>
-          <w:tab w:val="clear" w:pos="720"/>
-          <w:tab w:val="num" w:pos="1212"/>
-        </w:tabs>
-        <w:ind w:left="1212"/>
-        <w:jc w:val="both"/>
-      </w:pPr>
-      <w:r>
-        <w:t>Specifiers</w:t>
-      </w:r>
-    </w:p>
-    <w:p>
-      <w:pPr>
-        <w:numPr>
-          <w:ilvl w:val="1"/>
-          <w:numId w:val="11"/>
-        </w:numPr>
-        <w:tabs>
-          <w:tab w:val="clear" w:pos="1440"/>
-          <w:tab w:val="num" w:pos="1932"/>
-        </w:tabs>
-        <w:ind w:left="1932"/>
-        <w:jc w:val="both"/>
-      </w:pPr>
-      <w:r>
-        <w:t xml:space="preserve">Access modifiers: public, private, </w:t>
-      </w:r>
-    </w:p>
-    <w:p>
-      <w:pPr>
-        <w:numPr>
-          <w:ilvl w:val="1"/>
-          <w:numId w:val="11"/>
-        </w:numPr>
-        <w:tabs>
-          <w:tab w:val="clear" w:pos="1440"/>
-          <w:tab w:val="num" w:pos="1932"/>
-        </w:tabs>
-        <w:ind w:left="1932"/>
-        <w:jc w:val="both"/>
-      </w:pPr>
-      <w:r>
-        <w:t>Types: void, char, short, int, long, float, double, signed, unsigned, struct-or-union-specifier, enum-specifier, typedef-name; signed, unsigned</w:t>
-      </w:r>
-    </w:p>
-    <w:p>
-      <w:pPr>
-        <w:numPr>
-          <w:ilvl w:val="1"/>
-          <w:numId w:val="11"/>
-        </w:numPr>
-        <w:tabs>
-          <w:tab w:val="clear" w:pos="1440"/>
-          <w:tab w:val="num" w:pos="1932"/>
-        </w:tabs>
-        <w:ind w:left="1932"/>
-        <w:jc w:val="both"/>
-      </w:pPr>
-      <w:r>
-        <w:t>Type qualifiers: normal, const, volatile</w:t>
-      </w:r>
-    </w:p>
-    <w:p>
-      <w:pPr>
-        <w:numPr>
-          <w:ilvl w:val="0"/>
-          <w:numId w:val="11"/>
-        </w:numPr>
-        <w:tabs>
-          <w:tab w:val="clear" w:pos="720"/>
-          <w:tab w:val="num" w:pos="1212"/>
-        </w:tabs>
-        <w:ind w:left="1212"/>
-        <w:jc w:val="both"/>
-      </w:pPr>
-      <w:r>
-        <w:t>Declarations</w:t>
-      </w:r>
-    </w:p>
-    <w:p>
-      <w:pPr>
-        <w:numPr>
-          <w:ilvl w:val="1"/>
-          <w:numId w:val="11"/>
-        </w:numPr>
-        <w:tabs>
-          <w:tab w:val="clear" w:pos="1440"/>
-          <w:tab w:val="num" w:pos="1932"/>
-        </w:tabs>
-        <w:ind w:left="1932"/>
-        <w:jc w:val="both"/>
-      </w:pPr>
-      <w:r>
-        <w:t>Single value variable with fixed size declations</w:t>
-      </w:r>
-    </w:p>
-    <w:p>
-      <w:pPr>
-        <w:numPr>
-          <w:ilvl w:val="1"/>
-          <w:numId w:val="11"/>
-        </w:numPr>
-        <w:tabs>
-          <w:tab w:val="clear" w:pos="1440"/>
-          <w:tab w:val="num" w:pos="1932"/>
-        </w:tabs>
-        <w:ind w:left="1932"/>
-        <w:jc w:val="both"/>
-      </w:pPr>
-      <w:r>
-        <w:t>Array, string declations</w:t>
-      </w:r>
-    </w:p>
-    <w:p>
-      <w:pPr>
-        <w:numPr>
-          <w:ilvl w:val="1"/>
-          <w:numId w:val="11"/>
-        </w:numPr>
-        <w:tabs>
-          <w:tab w:val="clear" w:pos="1440"/>
-          <w:tab w:val="num" w:pos="1932"/>
-        </w:tabs>
-        <w:ind w:left="1932"/>
-        <w:jc w:val="both"/>
-      </w:pPr>
-      <w:r>
-        <w:t>Pointer declations</w:t>
-      </w:r>
-    </w:p>
-    <w:p>
-      <w:pPr>
-        <w:numPr>
-          <w:ilvl w:val="1"/>
-          <w:numId w:val="11"/>
-        </w:numPr>
-        <w:tabs>
-          <w:tab w:val="clear" w:pos="1440"/>
-          <w:tab w:val="num" w:pos="1932"/>
-        </w:tabs>
-        <w:ind w:left="1932"/>
-        <w:jc w:val="both"/>
-      </w:pPr>
-      <w:r>
-        <w:t>Enumeration declations</w:t>
-      </w:r>
-    </w:p>
-    <w:p>
-      <w:pPr>
-        <w:numPr>
-          <w:ilvl w:val="1"/>
-          <w:numId w:val="11"/>
-        </w:numPr>
-        <w:tabs>
-          <w:tab w:val="clear" w:pos="1440"/>
-          <w:tab w:val="num" w:pos="1932"/>
-        </w:tabs>
-        <w:ind w:left="1932"/>
-        <w:jc w:val="both"/>
-      </w:pPr>
-      <w:r>
-        <w:t>Structure declations</w:t>
-      </w:r>
-    </w:p>
-    <w:p>
-      <w:pPr>
-        <w:numPr>
-          <w:ilvl w:val="1"/>
-          <w:numId w:val="11"/>
-        </w:numPr>
-        <w:tabs>
-          <w:tab w:val="clear" w:pos="1440"/>
-          <w:tab w:val="num" w:pos="1932"/>
-        </w:tabs>
-        <w:ind w:left="1932"/>
-        <w:jc w:val="both"/>
-      </w:pPr>
-      <w:r>
-        <w:t>Union declations</w:t>
-      </w:r>
-    </w:p>
-    <w:p>
-      <w:pPr>
-        <w:numPr>
-          <w:ilvl w:val="1"/>
-          <w:numId w:val="11"/>
-        </w:numPr>
-        <w:tabs>
-          <w:tab w:val="clear" w:pos="1440"/>
-          <w:tab w:val="num" w:pos="1932"/>
-        </w:tabs>
-        <w:ind w:left="1932"/>
-        <w:jc w:val="both"/>
-      </w:pPr>
-      <w:r>
-        <w:t>Alignment</w:t>
-      </w:r>
-    </w:p>
-    <w:p>
-      <w:pPr>
-        <w:numPr>
-          <w:ilvl w:val="1"/>
-          <w:numId w:val="11"/>
-        </w:numPr>
-        <w:tabs>
-          <w:tab w:val="clear" w:pos="1440"/>
-          <w:tab w:val="num" w:pos="1932"/>
-        </w:tabs>
-        <w:ind w:left="1932"/>
-        <w:jc w:val="both"/>
-      </w:pPr>
-      <w:r>
-        <w:t>Typedef declations</w:t>
-      </w:r>
-    </w:p>
-    <w:p>
-      <w:pPr>
-        <w:numPr>
-          <w:ilvl w:val="1"/>
-          <w:numId w:val="11"/>
-        </w:numPr>
-        <w:tabs>
-          <w:tab w:val="clear" w:pos="1440"/>
-          <w:tab w:val="num" w:pos="1932"/>
-        </w:tabs>
-        <w:ind w:left="1932"/>
-        <w:jc w:val="both"/>
-      </w:pPr>
-      <w:r>
-        <w:t>complex variable declarations</w:t>
-      </w:r>
-    </w:p>
-    <w:p>
-      <w:pPr>
-        <w:numPr>
-          <w:ilvl w:val="1"/>
-          <w:numId w:val="11"/>
-        </w:numPr>
-        <w:tabs>
-          <w:tab w:val="clear" w:pos="1440"/>
-          <w:tab w:val="num" w:pos="1932"/>
-        </w:tabs>
-        <w:ind w:left="1932"/>
-        <w:jc w:val="both"/>
-      </w:pPr>
-      <w:r>
-        <w:t>initialization: scalar, aggregate and strings</w:t>
-      </w:r>
-    </w:p>
-    <w:p>
-      <w:pPr>
-        <w:numPr>
-          <w:ilvl w:val="1"/>
-          <w:numId w:val="11"/>
-        </w:numPr>
-        <w:tabs>
-          <w:tab w:val="clear" w:pos="1440"/>
-          <w:tab w:val="num" w:pos="1932"/>
-        </w:tabs>
-        <w:ind w:left="1932"/>
-        <w:jc w:val="both"/>
-      </w:pPr>
-      <w:r>
-        <w:t>Incomplete types (look it up)</w:t>
-      </w:r>
-    </w:p>
-    <w:p>
-      <w:pPr>
-        <w:numPr>
-          <w:ilvl w:val="0"/>
-          <w:numId w:val="11"/>
-        </w:numPr>
-        <w:tabs>
-          <w:tab w:val="clear" w:pos="720"/>
-          <w:tab w:val="num" w:pos="1212"/>
-        </w:tabs>
-        <w:ind w:left="1212"/>
-        <w:jc w:val="both"/>
-      </w:pPr>
-      <w:r>
-        <w:t>Statements</w:t>
-      </w:r>
-    </w:p>
-    <w:p>
-      <w:pPr>
-        <w:numPr>
-          <w:ilvl w:val="1"/>
-          <w:numId w:val="11"/>
-        </w:numPr>
-        <w:tabs>
-          <w:tab w:val="clear" w:pos="1440"/>
-          <w:tab w:val="num" w:pos="1932"/>
-        </w:tabs>
-        <w:ind w:left="1932"/>
-        <w:jc w:val="both"/>
-      </w:pPr>
-      <w:r>
-        <w:t>expression (can include assignment)</w:t>
-      </w:r>
-    </w:p>
-    <w:p>
-      <w:pPr>
-        <w:numPr>
-          <w:ilvl w:val="1"/>
-          <w:numId w:val="11"/>
-        </w:numPr>
-        <w:tabs>
-          <w:tab w:val="clear" w:pos="1440"/>
-          <w:tab w:val="num" w:pos="1932"/>
-        </w:tabs>
-        <w:ind w:left="1932"/>
-        <w:jc w:val="both"/>
-      </w:pPr>
-      <w:r>
-        <w:t>break</w:t>
-      </w:r>
-    </w:p>
-    <w:p>
-      <w:pPr>
-        <w:numPr>
-          <w:ilvl w:val="1"/>
-          <w:numId w:val="11"/>
-        </w:numPr>
-        <w:tabs>
-          <w:tab w:val="clear" w:pos="1440"/>
-          <w:tab w:val="num" w:pos="1932"/>
-        </w:tabs>
-        <w:ind w:left="1932"/>
-        <w:jc w:val="both"/>
-      </w:pPr>
-      <w:r>
-        <w:t>label, goto</w:t>
-      </w:r>
-    </w:p>
-    <w:p>
-      <w:pPr>
-        <w:numPr>
-          <w:ilvl w:val="1"/>
-          <w:numId w:val="11"/>
-        </w:numPr>
-        <w:tabs>
-          <w:tab w:val="clear" w:pos="1440"/>
-          <w:tab w:val="num" w:pos="1932"/>
-        </w:tabs>
-        <w:ind w:left="1932"/>
-        <w:jc w:val="both"/>
-      </w:pPr>
-      <w:r>
-        <w:t>while, do-while, for, continue</w:t>
-      </w:r>
-    </w:p>
-    <w:p>
-      <w:pPr>
-        <w:numPr>
-          <w:ilvl w:val="1"/>
-          <w:numId w:val="11"/>
-        </w:numPr>
-        <w:tabs>
-          <w:tab w:val="clear" w:pos="1440"/>
-          <w:tab w:val="num" w:pos="1932"/>
-        </w:tabs>
-        <w:ind w:left="1932"/>
-        <w:jc w:val="both"/>
-      </w:pPr>
-      <w:r>
-        <w:t>if, switch</w:t>
-      </w:r>
-    </w:p>
-    <w:p>
-      <w:pPr>
-        <w:numPr>
-          <w:ilvl w:val="1"/>
-          <w:numId w:val="11"/>
-        </w:numPr>
-        <w:tabs>
-          <w:tab w:val="clear" w:pos="1440"/>
-          <w:tab w:val="num" w:pos="1932"/>
-        </w:tabs>
-        <w:ind w:left="1932"/>
-        <w:jc w:val="both"/>
-      </w:pPr>
-      <w:r>
-        <w:t>null statement</w:t>
-      </w:r>
-    </w:p>
-    <w:p>
-      <w:pPr>
-        <w:numPr>
-          <w:ilvl w:val="1"/>
-          <w:numId w:val="11"/>
-        </w:numPr>
-        <w:tabs>
-          <w:tab w:val="clear" w:pos="1440"/>
-          <w:tab w:val="num" w:pos="1932"/>
-        </w:tabs>
-        <w:ind w:left="1932"/>
-        <w:jc w:val="both"/>
-      </w:pPr>
-      <w:r>
-        <w:t>return</w:t>
-      </w:r>
-    </w:p>
-    <w:p>
-      <w:pPr>
-        <w:numPr>
-          <w:ilvl w:val="1"/>
-          <w:numId w:val="11"/>
-        </w:numPr>
-        <w:tabs>
-          <w:tab w:val="clear" w:pos="1440"/>
-          <w:tab w:val="num" w:pos="1932"/>
-        </w:tabs>
-        <w:ind w:left="1932"/>
-        <w:jc w:val="both"/>
-      </w:pPr>
-      <w:r>
-        <w:t>try-except, try-finally</w:t>
-      </w:r>
-    </w:p>
-    <w:p>
-      <w:pPr>
-        <w:numPr>
-          <w:ilvl w:val="0"/>
-          <w:numId w:val="11"/>
-        </w:numPr>
-        <w:tabs>
-          <w:tab w:val="clear" w:pos="720"/>
-          <w:tab w:val="num" w:pos="1212"/>
-        </w:tabs>
-        <w:ind w:left="1212"/>
-        <w:jc w:val="both"/>
-      </w:pPr>
-      <w:r>
-        <w:t>Expressions and assignments</w:t>
-      </w:r>
-    </w:p>
-    <w:p>
-      <w:pPr>
-        <w:numPr>
-          <w:ilvl w:val="1"/>
-          <w:numId w:val="11"/>
-        </w:numPr>
-        <w:tabs>
-          <w:tab w:val="clear" w:pos="1440"/>
-          <w:tab w:val="num" w:pos="1932"/>
-        </w:tabs>
-        <w:ind w:left="1932"/>
-        <w:jc w:val="both"/>
-      </w:pPr>
-      <w:r>
-        <w:t>L-value and r-value expressions</w:t>
-      </w:r>
-    </w:p>
-    <w:p>
-      <w:pPr>
-        <w:numPr>
-          <w:ilvl w:val="1"/>
-          <w:numId w:val="11"/>
-        </w:numPr>
-        <w:tabs>
-          <w:tab w:val="clear" w:pos="1440"/>
-          <w:tab w:val="num" w:pos="1932"/>
-        </w:tabs>
-        <w:ind w:left="1932"/>
-        <w:jc w:val="both"/>
-      </w:pPr>
-      <w:r>
-        <w:t>Constant expressions</w:t>
-      </w:r>
-    </w:p>
-    <w:p>
-      <w:pPr>
-        <w:numPr>
-          <w:ilvl w:val="1"/>
-          <w:numId w:val="11"/>
-        </w:numPr>
-        <w:tabs>
-          <w:tab w:val="clear" w:pos="1440"/>
-          <w:tab w:val="num" w:pos="1932"/>
-        </w:tabs>
-        <w:ind w:left="1932"/>
-        <w:jc w:val="both"/>
-      </w:pPr>
-      <w:r>
-        <w:t>side effects</w:t>
-      </w:r>
-    </w:p>
-    <w:p>
-      <w:pPr>
-        <w:numPr>
-          <w:ilvl w:val="1"/>
-          <w:numId w:val="11"/>
-        </w:numPr>
-        <w:tabs>
-          <w:tab w:val="clear" w:pos="1440"/>
-          <w:tab w:val="num" w:pos="1932"/>
-        </w:tabs>
-        <w:ind w:left="1932"/>
-        <w:jc w:val="both"/>
-      </w:pPr>
-      <w:r>
-        <w:t>sequence points</w:t>
-      </w:r>
-    </w:p>
-    <w:p>
-      <w:pPr>
-        <w:numPr>
-          <w:ilvl w:val="1"/>
-          <w:numId w:val="11"/>
-        </w:numPr>
-        <w:tabs>
-          <w:tab w:val="clear" w:pos="1440"/>
-          <w:tab w:val="num" w:pos="1932"/>
-        </w:tabs>
-        <w:ind w:left="1932"/>
-        <w:jc w:val="both"/>
-      </w:pPr>
-      <w:r>
-        <w:t>operators (are functions)</w:t>
-      </w:r>
-    </w:p>
-    <w:p>
-      <w:pPr>
-        <w:numPr>
-          <w:ilvl w:val="2"/>
-          <w:numId w:val="11"/>
-        </w:numPr>
-        <w:tabs>
-          <w:tab w:val="clear" w:pos="2160"/>
-          <w:tab w:val="num" w:pos="2652"/>
-        </w:tabs>
-        <w:ind w:left="2652"/>
-        <w:jc w:val="both"/>
-      </w:pPr>
-      <w:r>
-        <w:t>Postfix operators</w:t>
-      </w:r>
-    </w:p>
-    <w:p>
-      <w:pPr>
-        <w:numPr>
-          <w:ilvl w:val="3"/>
-          <w:numId w:val="11"/>
-        </w:numPr>
-        <w:tabs>
-          <w:tab w:val="clear" w:pos="2880"/>
-          <w:tab w:val="num" w:pos="3372"/>
-        </w:tabs>
-        <w:ind w:left="3372"/>
-        <w:jc w:val="both"/>
-      </w:pPr>
-      <w:r>
-        <w:t>One dimensional array</w:t>
-      </w:r>
-    </w:p>
-    <w:p>
-      <w:pPr>
-        <w:numPr>
-          <w:ilvl w:val="3"/>
-          <w:numId w:val="11"/>
-        </w:numPr>
-        <w:tabs>
-          <w:tab w:val="clear" w:pos="2880"/>
-          <w:tab w:val="num" w:pos="3372"/>
-        </w:tabs>
-        <w:ind w:left="3372"/>
-        <w:jc w:val="both"/>
-      </w:pPr>
-      <w:r>
-        <w:t>Multidimensional array</w:t>
-      </w:r>
-    </w:p>
-    <w:p>
-      <w:pPr>
-        <w:numPr>
-          <w:ilvl w:val="3"/>
-          <w:numId w:val="11"/>
-        </w:numPr>
-        <w:tabs>
-          <w:tab w:val="clear" w:pos="2880"/>
-          <w:tab w:val="num" w:pos="3372"/>
-        </w:tabs>
-        <w:ind w:left="3372"/>
-        <w:jc w:val="both"/>
-      </w:pPr>
-      <w:r>
-        <w:t>Function call</w:t>
-      </w:r>
-    </w:p>
-    <w:p>
-      <w:pPr>
-        <w:numPr>
-          <w:ilvl w:val="3"/>
-          <w:numId w:val="11"/>
-        </w:numPr>
-        <w:tabs>
-          <w:tab w:val="clear" w:pos="2880"/>
-          <w:tab w:val="num" w:pos="3372"/>
-        </w:tabs>
-        <w:ind w:left="3372"/>
-        <w:jc w:val="both"/>
-      </w:pPr>
-      <w:r>
-        <w:t>Structure and union</w:t>
-      </w:r>
-    </w:p>
-    <w:p>
-      <w:pPr>
-        <w:numPr>
-          <w:ilvl w:val="3"/>
-          <w:numId w:val="11"/>
-        </w:numPr>
-        <w:tabs>
-          <w:tab w:val="clear" w:pos="2880"/>
-          <w:tab w:val="num" w:pos="3372"/>
-        </w:tabs>
-        <w:ind w:left="3372"/>
-        <w:jc w:val="both"/>
-      </w:pPr>
-      <w:r>
-        <w:t>increment, decrement</w:t>
-      </w:r>
-    </w:p>
-    <w:p>
-      <w:pPr>
-        <w:numPr>
-          <w:ilvl w:val="2"/>
-          <w:numId w:val="11"/>
-        </w:numPr>
-        <w:tabs>
-          <w:tab w:val="clear" w:pos="2160"/>
-          <w:tab w:val="num" w:pos="2652"/>
-        </w:tabs>
-        <w:ind w:left="2652"/>
-        <w:jc w:val="both"/>
-      </w:pPr>
-      <w:r>
-        <w:t>Unary operators</w:t>
-      </w:r>
-    </w:p>
-    <w:p>
-      <w:pPr>
-        <w:numPr>
-          <w:ilvl w:val="3"/>
-          <w:numId w:val="11"/>
-        </w:numPr>
-        <w:tabs>
-          <w:tab w:val="clear" w:pos="2880"/>
-          <w:tab w:val="num" w:pos="3372"/>
-        </w:tabs>
-        <w:ind w:left="3372"/>
-        <w:jc w:val="both"/>
-      </w:pPr>
-      <w:r>
-        <w:t>prefix increment, decrement</w:t>
-      </w:r>
-    </w:p>
-    <w:p>
-      <w:pPr>
-        <w:numPr>
-          <w:ilvl w:val="3"/>
-          <w:numId w:val="11"/>
-        </w:numPr>
-        <w:tabs>
-          <w:tab w:val="clear" w:pos="2880"/>
-          <w:tab w:val="num" w:pos="3372"/>
-        </w:tabs>
-        <w:ind w:left="3372"/>
-        <w:jc w:val="both"/>
-      </w:pPr>
-      <w:r>
-        <w:t>cast</w:t>
-      </w:r>
-    </w:p>
-    <w:p>
-      <w:pPr>
-        <w:numPr>
-          <w:ilvl w:val="3"/>
-          <w:numId w:val="11"/>
-        </w:numPr>
-        <w:tabs>
-          <w:tab w:val="clear" w:pos="2880"/>
-          <w:tab w:val="num" w:pos="3372"/>
-        </w:tabs>
-        <w:ind w:left="3372"/>
-        <w:jc w:val="both"/>
-      </w:pPr>
-      <w:r>
-        <w:t>sizeof expression</w:t>
-      </w:r>
-    </w:p>
-    <w:p>
-      <w:pPr>
-        <w:numPr>
-          <w:ilvl w:val="3"/>
-          <w:numId w:val="11"/>
-        </w:numPr>
-        <w:tabs>
-          <w:tab w:val="clear" w:pos="2880"/>
-          <w:tab w:val="num" w:pos="3372"/>
-        </w:tabs>
-        <w:ind w:left="3372"/>
-        <w:jc w:val="both"/>
-      </w:pPr>
-      <w:r>
-        <w:t>sizeof(type)</w:t>
-      </w:r>
-    </w:p>
-    <w:p>
-      <w:pPr>
-        <w:numPr>
-          <w:ilvl w:val="3"/>
-          <w:numId w:val="11"/>
-        </w:numPr>
-        <w:tabs>
-          <w:tab w:val="clear" w:pos="2880"/>
-          <w:tab w:val="num" w:pos="3372"/>
-        </w:tabs>
-        <w:ind w:left="3372"/>
-        <w:jc w:val="both"/>
-      </w:pPr>
-      <w:r>
-        <w:t>&amp;, *, +, -, ~. !: bitwise and, dereference, plus, negate, bitwise complement, not/logical negation</w:t>
-      </w:r>
-    </w:p>
-    <w:p>
-      <w:pPr>
-        <w:numPr>
-          <w:ilvl w:val="2"/>
-          <w:numId w:val="11"/>
-        </w:numPr>
-        <w:tabs>
-          <w:tab w:val="clear" w:pos="2160"/>
-          <w:tab w:val="num" w:pos="2652"/>
-        </w:tabs>
-        <w:ind w:left="2652"/>
-        <w:jc w:val="both"/>
-      </w:pPr>
-      <w:r>
-        <w:t>Arithmetics (are functions)</w:t>
-      </w:r>
-    </w:p>
-    <w:p>
-      <w:pPr>
-        <w:numPr>
-          <w:ilvl w:val="3"/>
-          <w:numId w:val="11"/>
-        </w:numPr>
-        <w:tabs>
-          <w:tab w:val="clear" w:pos="2880"/>
-          <w:tab w:val="num" w:pos="3372"/>
-        </w:tabs>
-        <w:ind w:left="3372"/>
-        <w:jc w:val="both"/>
-      </w:pPr>
-      <w:r>
-        <w:t>Multiplative: *, / and %</w:t>
-      </w:r>
-    </w:p>
-    <w:p>
-      <w:pPr>
-        <w:numPr>
-          <w:ilvl w:val="3"/>
-          <w:numId w:val="11"/>
-        </w:numPr>
-        <w:tabs>
-          <w:tab w:val="clear" w:pos="2880"/>
-          <w:tab w:val="num" w:pos="3372"/>
-        </w:tabs>
-        <w:ind w:left="3372"/>
-        <w:jc w:val="both"/>
-      </w:pPr>
-      <w:r>
-        <w:t>Additive: +, -, pointer arithmetic</w:t>
-      </w:r>
-    </w:p>
-    <w:p>
-      <w:pPr>
-        <w:numPr>
-          <w:ilvl w:val="2"/>
-          <w:numId w:val="11"/>
-        </w:numPr>
-        <w:tabs>
-          <w:tab w:val="clear" w:pos="2160"/>
-          <w:tab w:val="num" w:pos="2652"/>
-        </w:tabs>
-        <w:ind w:left="2652"/>
-        <w:jc w:val="both"/>
-      </w:pPr>
-      <w:r>
-        <w:t>Bit shift</w:t>
-      </w:r>
-    </w:p>
-    <w:p>
-      <w:pPr>
-        <w:numPr>
-          <w:ilvl w:val="3"/>
-          <w:numId w:val="11"/>
-        </w:numPr>
-        <w:tabs>
-          <w:tab w:val="clear" w:pos="2880"/>
-          <w:tab w:val="num" w:pos="3372"/>
-        </w:tabs>
-        <w:ind w:left="3372"/>
-        <w:jc w:val="both"/>
-      </w:pPr>
-      <w:r>
-        <w:t>shift: &lt;&lt;, &gt;&gt;</w:t>
-      </w:r>
-    </w:p>
-    <w:p>
-      <w:pPr>
-        <w:numPr>
-          <w:ilvl w:val="2"/>
-          <w:numId w:val="11"/>
-        </w:numPr>
-        <w:tabs>
-          <w:tab w:val="clear" w:pos="2160"/>
-          <w:tab w:val="num" w:pos="2652"/>
-        </w:tabs>
-        <w:ind w:left="2652"/>
-        <w:jc w:val="both"/>
-      </w:pPr>
-      <w:r>
-        <w:t>Relational and equality / Comparison: &lt;, &gt;, &lt;=, &gt;=, ==, !=</w:t>
-      </w:r>
-    </w:p>
-    <w:p>
-      <w:pPr>
-        <w:numPr>
-          <w:ilvl w:val="2"/>
-          <w:numId w:val="11"/>
-        </w:numPr>
-        <w:tabs>
-          <w:tab w:val="clear" w:pos="2160"/>
-          <w:tab w:val="num" w:pos="2652"/>
-        </w:tabs>
-        <w:ind w:left="2652"/>
-        <w:jc w:val="both"/>
-      </w:pPr>
-      <w:r>
-        <w:t>Bitwise:</w:t>
-      </w:r>
-    </w:p>
-    <w:p>
-      <w:pPr>
-        <w:numPr>
-          <w:ilvl w:val="3"/>
-          <w:numId w:val="11"/>
-        </w:numPr>
-        <w:tabs>
-          <w:tab w:val="clear" w:pos="2880"/>
-          <w:tab w:val="num" w:pos="3372"/>
-        </w:tabs>
-        <w:ind w:left="3372"/>
-        <w:jc w:val="both"/>
-      </w:pPr>
-      <w:r>
-        <w:t>And: &amp;</w:t>
-      </w:r>
-    </w:p>
-    <w:p>
-      <w:pPr>
-        <w:numPr>
-          <w:ilvl w:val="3"/>
-          <w:numId w:val="11"/>
-        </w:numPr>
-        <w:tabs>
-          <w:tab w:val="clear" w:pos="2880"/>
-          <w:tab w:val="num" w:pos="3372"/>
-        </w:tabs>
-        <w:ind w:left="3372"/>
-        <w:jc w:val="both"/>
-      </w:pPr>
-      <w:r>
-        <w:t>Xor: ^</w:t>
-      </w:r>
-    </w:p>
-    <w:p>
-      <w:pPr>
-        <w:numPr>
-          <w:ilvl w:val="3"/>
-          <w:numId w:val="11"/>
-        </w:numPr>
-        <w:tabs>
-          <w:tab w:val="clear" w:pos="2880"/>
-          <w:tab w:val="num" w:pos="3372"/>
-        </w:tabs>
-        <w:ind w:left="3372"/>
-        <w:jc w:val="both"/>
-      </w:pPr>
-      <w:r>
-        <w:t>Or: |</w:t>
-      </w:r>
-    </w:p>
-    <w:p>
-      <w:pPr>
-        <w:numPr>
-          <w:ilvl w:val="2"/>
-          <w:numId w:val="11"/>
-        </w:numPr>
-        <w:tabs>
-          <w:tab w:val="clear" w:pos="2160"/>
-          <w:tab w:val="num" w:pos="2652"/>
-        </w:tabs>
-        <w:ind w:left="2652"/>
-        <w:jc w:val="both"/>
-      </w:pPr>
-      <w:r>
-        <w:t>Boolean / logical operators:</w:t>
-      </w:r>
-    </w:p>
-    <w:p>
-      <w:pPr>
-        <w:numPr>
-          <w:ilvl w:val="3"/>
-          <w:numId w:val="11"/>
-        </w:numPr>
-        <w:tabs>
-          <w:tab w:val="clear" w:pos="2880"/>
-          <w:tab w:val="num" w:pos="3372"/>
-        </w:tabs>
-        <w:ind w:left="3372"/>
-        <w:jc w:val="both"/>
-      </w:pPr>
-      <w:r>
-        <w:t>And: &amp;&amp;</w:t>
-      </w:r>
-    </w:p>
-    <w:p>
-      <w:pPr>
-        <w:numPr>
-          <w:ilvl w:val="3"/>
-          <w:numId w:val="11"/>
-        </w:numPr>
-        <w:tabs>
-          <w:tab w:val="clear" w:pos="2880"/>
-          <w:tab w:val="num" w:pos="3372"/>
-        </w:tabs>
-        <w:ind w:left="3372"/>
-        <w:jc w:val="both"/>
-      </w:pPr>
-      <w:r>
-        <w:t>Or: ||</w:t>
-      </w:r>
-    </w:p>
-    <w:p>
-      <w:pPr>
-        <w:numPr>
-          <w:ilvl w:val="2"/>
-          <w:numId w:val="11"/>
-        </w:numPr>
-        <w:tabs>
-          <w:tab w:val="clear" w:pos="2160"/>
-          <w:tab w:val="num" w:pos="2652"/>
-        </w:tabs>
-        <w:ind w:left="2652"/>
-        <w:jc w:val="both"/>
-      </w:pPr>
-      <w:r>
-        <w:t>Ternary: Conditional expression: ? :</w:t>
-      </w:r>
-    </w:p>
-    <w:p>
-      <w:pPr>
-        <w:numPr>
-          <w:ilvl w:val="2"/>
-          <w:numId w:val="11"/>
-        </w:numPr>
-        <w:tabs>
-          <w:tab w:val="clear" w:pos="2160"/>
-          <w:tab w:val="num" w:pos="2652"/>
-        </w:tabs>
-        <w:ind w:left="2652"/>
-        <w:jc w:val="both"/>
-      </w:pPr>
-      <w:r>
-        <w:t>Assigment: =, *=, /=, %=, +=, -=, &lt;&lt;=, &gt;&gt;=, &amp;=, ^=, |=</w:t>
-      </w:r>
-    </w:p>
-    <w:p>
-      <w:pPr>
-        <w:numPr>
-          <w:ilvl w:val="2"/>
-          <w:numId w:val="11"/>
-        </w:numPr>
-        <w:tabs>
-          <w:tab w:val="clear" w:pos="2160"/>
-          <w:tab w:val="num" w:pos="2652"/>
-        </w:tabs>
-        <w:ind w:left="2652"/>
-        <w:jc w:val="both"/>
-      </w:pPr>
-      <w:r>
-        <w:t>Sequential evaluation: , (doesn’t do much)</w:t>
-      </w:r>
-    </w:p>
-    <w:p>
-      <w:pPr>
-        <w:numPr>
-          <w:ilvl w:val="1"/>
-          <w:numId w:val="11"/>
-        </w:numPr>
-        <w:tabs>
-          <w:tab w:val="clear" w:pos="1440"/>
-          <w:tab w:val="num" w:pos="1932"/>
-        </w:tabs>
-        <w:ind w:left="1932"/>
-        <w:jc w:val="both"/>
-      </w:pPr>
-      <w:r>
-        <w:t>Operator precedence</w:t>
-      </w:r>
-    </w:p>
-    <w:p>
-      <w:pPr>
-        <w:numPr>
-          <w:ilvl w:val="1"/>
-          <w:numId w:val="11"/>
-        </w:numPr>
-        <w:tabs>
-          <w:tab w:val="clear" w:pos="1440"/>
-          <w:tab w:val="num" w:pos="1932"/>
-        </w:tabs>
-        <w:ind w:left="1932"/>
-        <w:jc w:val="both"/>
-      </w:pPr>
-      <w:r>
-        <w:t>Type conversions</w:t>
-      </w:r>
-    </w:p>
-    <w:p>
-      <w:pPr>
-        <w:numPr>
-          <w:ilvl w:val="2"/>
-          <w:numId w:val="11"/>
-        </w:numPr>
-        <w:tabs>
-          <w:tab w:val="clear" w:pos="2160"/>
-          <w:tab w:val="num" w:pos="2652"/>
-        </w:tabs>
-        <w:ind w:left="2652"/>
-        <w:jc w:val="both"/>
-      </w:pPr>
-      <w:r>
-        <w:t>Assignment conversions: value of one type assigned to variable of another type</w:t>
-      </w:r>
-    </w:p>
-    <w:p>
-      <w:pPr>
-        <w:numPr>
-          <w:ilvl w:val="2"/>
-          <w:numId w:val="11"/>
-        </w:numPr>
-        <w:tabs>
-          <w:tab w:val="clear" w:pos="2160"/>
-          <w:tab w:val="num" w:pos="2652"/>
-        </w:tabs>
-        <w:ind w:left="2652"/>
-        <w:jc w:val="both"/>
-      </w:pPr>
-      <w:r>
-        <w:t>Cast conversions: cast of a value of one type to another type</w:t>
-      </w:r>
-    </w:p>
-    <w:p>
-      <w:pPr>
-        <w:numPr>
-          <w:ilvl w:val="2"/>
-          <w:numId w:val="11"/>
-        </w:numPr>
-        <w:tabs>
-          <w:tab w:val="clear" w:pos="2160"/>
-          <w:tab w:val="num" w:pos="2652"/>
-        </w:tabs>
-        <w:ind w:left="2652"/>
-        <w:jc w:val="both"/>
-      </w:pPr>
-      <w:r>
-        <w:t>Function call conversions: value of one type passed to a function taking another type</w:t>
-      </w:r>
-    </w:p>
-    <w:p>
-      <w:pPr>
-        <w:numPr>
-          <w:ilvl w:val="0"/>
-          <w:numId w:val="11"/>
-        </w:numPr>
-        <w:tabs>
-          <w:tab w:val="clear" w:pos="720"/>
-          <w:tab w:val="num" w:pos="1212"/>
-        </w:tabs>
-        <w:ind w:left="1212"/>
-        <w:jc w:val="both"/>
-      </w:pPr>
-      <w:r>
-        <w:t>Functions</w:t>
-      </w:r>
-    </w:p>
-    <w:p>
-      <w:pPr>
-        <w:numPr>
-          <w:ilvl w:val="1"/>
-          <w:numId w:val="11"/>
-        </w:numPr>
-        <w:tabs>
-          <w:tab w:val="clear" w:pos="1440"/>
-          <w:tab w:val="num" w:pos="1932"/>
-        </w:tabs>
-        <w:ind w:left="1932"/>
-        <w:jc w:val="both"/>
-      </w:pPr>
-      <w:r>
-        <w:t>declaration</w:t>
-      </w:r>
-    </w:p>
-    <w:p>
-      <w:pPr>
-        <w:numPr>
-          <w:ilvl w:val="1"/>
-          <w:numId w:val="11"/>
-        </w:numPr>
-        <w:tabs>
-          <w:tab w:val="clear" w:pos="1440"/>
-          <w:tab w:val="num" w:pos="1932"/>
-        </w:tabs>
-        <w:ind w:left="1932"/>
-        <w:jc w:val="both"/>
-      </w:pPr>
-      <w:r>
-        <w:t>return statement</w:t>
-      </w:r>
-    </w:p>
-    <w:p>
-      <w:pPr>
-        <w:numPr>
-          <w:ilvl w:val="1"/>
-          <w:numId w:val="11"/>
-        </w:numPr>
-        <w:tabs>
-          <w:tab w:val="clear" w:pos="1440"/>
-          <w:tab w:val="num" w:pos="1932"/>
-        </w:tabs>
-        <w:ind w:left="1932"/>
-        <w:jc w:val="both"/>
-      </w:pPr>
-      <w:r>
-        <w:t>definition</w:t>
-      </w:r>
-    </w:p>
-    <w:p>
-      <w:pPr>
-        <w:numPr>
-          <w:ilvl w:val="1"/>
-          <w:numId w:val="11"/>
-        </w:numPr>
-        <w:tabs>
-          <w:tab w:val="clear" w:pos="1440"/>
-          <w:tab w:val="num" w:pos="1932"/>
-        </w:tabs>
-        <w:ind w:left="1932"/>
-        <w:jc w:val="both"/>
-      </w:pPr>
-      <w:r>
-        <w:t>return type</w:t>
-      </w:r>
-    </w:p>
-    <w:p>
-      <w:pPr>
-        <w:numPr>
-          <w:ilvl w:val="1"/>
-          <w:numId w:val="11"/>
-        </w:numPr>
-        <w:tabs>
-          <w:tab w:val="clear" w:pos="1440"/>
-          <w:tab w:val="num" w:pos="1932"/>
-        </w:tabs>
-        <w:ind w:left="1932"/>
-        <w:jc w:val="both"/>
-      </w:pPr>
-      <w:r>
-        <w:t>parameters</w:t>
-      </w:r>
-    </w:p>
-    <w:p>
-      <w:pPr>
-        <w:numPr>
-          <w:ilvl w:val="1"/>
-          <w:numId w:val="11"/>
-        </w:numPr>
-        <w:tabs>
-          <w:tab w:val="clear" w:pos="1440"/>
-          <w:tab w:val="num" w:pos="1932"/>
-        </w:tabs>
-        <w:ind w:left="1932"/>
-        <w:jc w:val="both"/>
-      </w:pPr>
-      <w:r>
-        <w:t>arguments</w:t>
-      </w:r>
-    </w:p>
-    <w:p>
-      <w:pPr>
-        <w:numPr>
-          <w:ilvl w:val="1"/>
-          <w:numId w:val="11"/>
-        </w:numPr>
-        <w:tabs>
-          <w:tab w:val="clear" w:pos="1440"/>
-          <w:tab w:val="num" w:pos="1932"/>
-        </w:tabs>
-        <w:ind w:left="1932"/>
-        <w:jc w:val="both"/>
-      </w:pPr>
-      <w:r>
-        <w:t>variable number of arguments</w:t>
-      </w:r>
-    </w:p>
-    <w:p>
-      <w:pPr>
-        <w:numPr>
-          <w:ilvl w:val="1"/>
-          <w:numId w:val="11"/>
-        </w:numPr>
-        <w:tabs>
-          <w:tab w:val="clear" w:pos="1440"/>
-          <w:tab w:val="num" w:pos="1932"/>
-        </w:tabs>
-        <w:ind w:left="1932"/>
-        <w:jc w:val="both"/>
-      </w:pPr>
-      <w:r>
-        <w:t>prototypes</w:t>
-      </w:r>
-    </w:p>
-    <w:p>
-      <w:pPr>
-        <w:numPr>
-          <w:ilvl w:val="1"/>
-          <w:numId w:val="11"/>
-        </w:numPr>
-        <w:tabs>
-          <w:tab w:val="clear" w:pos="1440"/>
-          <w:tab w:val="num" w:pos="1932"/>
-        </w:tabs>
-        <w:ind w:left="1932"/>
-        <w:jc w:val="both"/>
-      </w:pPr>
-      <w:r>
-        <w:t>calls</w:t>
-      </w:r>
-    </w:p>
-    <w:p>
-      <w:pPr>
-        <w:numPr>
-          <w:ilvl w:val="2"/>
-          <w:numId w:val="11"/>
-        </w:numPr>
-        <w:tabs>
-          <w:tab w:val="clear" w:pos="2160"/>
-          <w:tab w:val="num" w:pos="2652"/>
-        </w:tabs>
-        <w:ind w:left="2652"/>
-        <w:jc w:val="both"/>
-      </w:pPr>
-      <w:r>
-        <w:t>call</w:t>
-      </w:r>
-    </w:p>
-    <w:p>
-      <w:pPr>
-        <w:numPr>
-          <w:ilvl w:val="2"/>
-          <w:numId w:val="11"/>
-        </w:numPr>
-        <w:tabs>
-          <w:tab w:val="clear" w:pos="2160"/>
-          <w:tab w:val="num" w:pos="2652"/>
-        </w:tabs>
-        <w:ind w:left="2652"/>
-        <w:jc w:val="both"/>
-      </w:pPr>
-      <w:r>
-        <w:t>arguments</w:t>
-      </w:r>
-    </w:p>
-    <w:p>
-      <w:pPr>
-        <w:numPr>
-          <w:ilvl w:val="2"/>
-          <w:numId w:val="11"/>
-        </w:numPr>
-        <w:tabs>
-          <w:tab w:val="clear" w:pos="2160"/>
-          <w:tab w:val="num" w:pos="2652"/>
-        </w:tabs>
-        <w:ind w:left="2652"/>
-        <w:jc w:val="both"/>
-      </w:pPr>
-      <w:r>
-        <w:t>call with variable number of arguments</w:t>
-      </w:r>
-    </w:p>
-    <w:p>
-      <w:pPr>
-        <w:numPr>
-          <w:ilvl w:val="2"/>
-          <w:numId w:val="11"/>
-        </w:numPr>
-        <w:tabs>
-          <w:tab w:val="clear" w:pos="2160"/>
-          <w:tab w:val="num" w:pos="2652"/>
-        </w:tabs>
-        <w:ind w:left="2652"/>
-        <w:jc w:val="both"/>
-      </w:pPr>
-      <w:r>
-        <w:t>recursive function</w:t>
-      </w:r>
-    </w:p>
-    <w:p>
-      <w:pPr>
-        <w:pStyle w:val="Heading3"/>
-      </w:pPr>
-      <w:r>
-        <w:t>C++</w:t>
-      </w:r>
-    </w:p>
-    <w:p>
-      <w:pPr>
+        <w:t xml:space="preserve">A summary of </w:t>
+      </w:r>
+      <w:proofErr w:type="spellStart"/>
+      <w:r>
         <w:rPr>
           <w:i/>
           <w:iCs/>
         </w:rPr>
-      </w:pPr>
+        <w:t>Msdn</w:t>
+      </w:r>
+      <w:proofErr w:type="spellEnd"/>
       <w:r>
         <w:rPr>
           <w:i/>
           <w:iCs/>
         </w:rPr>
-        <w:t>A summary of Msdn Library Visual Studio July 2000: C++ Language Reference</w:t>
+        <w:t xml:space="preserve"> Library Visual Studio July 2000: C Language Reference</w:t>
+      </w:r>
+    </w:p>
+    <w:p/>
+    <w:p>
+      <w:pPr>
+        <w:numPr>
+          <w:ilvl w:val="0"/>
+          <w:numId w:val="11"/>
+        </w:numPr>
+        <w:tabs>
+          <w:tab w:val="clear" w:pos="720"/>
+          <w:tab w:val="num" w:pos="1212"/>
+        </w:tabs>
+        <w:ind w:left="1212"/>
+        <w:jc w:val="both"/>
+      </w:pPr>
+      <w:r>
+        <w:t>Identifiers</w:t>
+      </w:r>
+    </w:p>
+    <w:p>
+      <w:pPr>
+        <w:numPr>
+          <w:ilvl w:val="0"/>
+          <w:numId w:val="11"/>
+        </w:numPr>
+        <w:tabs>
+          <w:tab w:val="clear" w:pos="720"/>
+          <w:tab w:val="num" w:pos="1212"/>
+        </w:tabs>
+        <w:ind w:left="1212"/>
+        <w:jc w:val="both"/>
+      </w:pPr>
+      <w:r>
+        <w:t>Constants: floating point, integer, string, enumerator</w:t>
+      </w:r>
+    </w:p>
+    <w:p>
+      <w:pPr>
+        <w:numPr>
+          <w:ilvl w:val="0"/>
+          <w:numId w:val="11"/>
+        </w:numPr>
+        <w:tabs>
+          <w:tab w:val="clear" w:pos="720"/>
+          <w:tab w:val="num" w:pos="1212"/>
+        </w:tabs>
+        <w:ind w:left="1212"/>
+        <w:jc w:val="both"/>
+      </w:pPr>
+      <w:r>
+        <w:t>Lifetime: when does a variable exist</w:t>
+      </w:r>
+    </w:p>
+    <w:p>
+      <w:pPr>
+        <w:numPr>
+          <w:ilvl w:val="0"/>
+          <w:numId w:val="11"/>
+        </w:numPr>
+        <w:tabs>
+          <w:tab w:val="clear" w:pos="720"/>
+          <w:tab w:val="num" w:pos="1212"/>
+        </w:tabs>
+        <w:ind w:left="1212"/>
+        <w:jc w:val="both"/>
+      </w:pPr>
+      <w:r>
+        <w:t>Scope: visibility, reuse of names</w:t>
+      </w:r>
+    </w:p>
+    <w:p>
+      <w:pPr>
+        <w:numPr>
+          <w:ilvl w:val="0"/>
+          <w:numId w:val="11"/>
+        </w:numPr>
+        <w:tabs>
+          <w:tab w:val="clear" w:pos="720"/>
+          <w:tab w:val="num" w:pos="1212"/>
+        </w:tabs>
+        <w:ind w:left="1212"/>
+        <w:jc w:val="both"/>
+      </w:pPr>
+      <w:r>
+        <w:t>Name Spaces</w:t>
+      </w:r>
+    </w:p>
+    <w:p>
+      <w:pPr>
+        <w:numPr>
+          <w:ilvl w:val="0"/>
+          <w:numId w:val="11"/>
+        </w:numPr>
+        <w:tabs>
+          <w:tab w:val="clear" w:pos="720"/>
+          <w:tab w:val="num" w:pos="1212"/>
+        </w:tabs>
+        <w:ind w:left="1212"/>
+        <w:jc w:val="both"/>
+      </w:pPr>
+      <w:r>
+        <w:t>Variable</w:t>
+      </w:r>
+    </w:p>
+    <w:p>
+      <w:pPr>
+        <w:numPr>
+          <w:ilvl w:val="0"/>
+          <w:numId w:val="11"/>
+        </w:numPr>
+        <w:tabs>
+          <w:tab w:val="clear" w:pos="720"/>
+          <w:tab w:val="num" w:pos="1212"/>
+        </w:tabs>
+        <w:ind w:left="1212"/>
+        <w:jc w:val="both"/>
+      </w:pPr>
+      <w:r>
+        <w:t>Specifiers</w:t>
+      </w:r>
+    </w:p>
+    <w:p>
+      <w:pPr>
+        <w:numPr>
+          <w:ilvl w:val="1"/>
+          <w:numId w:val="11"/>
+        </w:numPr>
+        <w:tabs>
+          <w:tab w:val="clear" w:pos="1440"/>
+          <w:tab w:val="num" w:pos="1932"/>
+        </w:tabs>
+        <w:ind w:left="1932"/>
+        <w:jc w:val="both"/>
+      </w:pPr>
+      <w:r>
+        <w:t xml:space="preserve">Access modifiers: public, private, </w:t>
+      </w:r>
+    </w:p>
+    <w:p>
+      <w:pPr>
+        <w:numPr>
+          <w:ilvl w:val="1"/>
+          <w:numId w:val="11"/>
+        </w:numPr>
+        <w:tabs>
+          <w:tab w:val="clear" w:pos="1440"/>
+          <w:tab w:val="num" w:pos="1932"/>
+        </w:tabs>
+        <w:ind w:left="1932"/>
+        <w:jc w:val="both"/>
+      </w:pPr>
+      <w:r>
+        <w:t xml:space="preserve">Types: void, char, short, int, long, float, double, signed, unsigned, struct-or-union-specifier, </w:t>
+      </w:r>
+      <w:proofErr w:type="spellStart"/>
+      <w:r>
+        <w:t>enum</w:t>
+      </w:r>
+      <w:proofErr w:type="spellEnd"/>
+      <w:r>
+        <w:t>-specifier, typedef-name; signed, unsigned</w:t>
+      </w:r>
+    </w:p>
+    <w:p>
+      <w:pPr>
+        <w:numPr>
+          <w:ilvl w:val="1"/>
+          <w:numId w:val="11"/>
+        </w:numPr>
+        <w:tabs>
+          <w:tab w:val="clear" w:pos="1440"/>
+          <w:tab w:val="num" w:pos="1932"/>
+        </w:tabs>
+        <w:ind w:left="1932"/>
+        <w:jc w:val="both"/>
+      </w:pPr>
+      <w:r>
+        <w:t>Type qualifiers: normal, const, volatile</w:t>
+      </w:r>
+    </w:p>
+    <w:p>
+      <w:pPr>
+        <w:numPr>
+          <w:ilvl w:val="0"/>
+          <w:numId w:val="11"/>
+        </w:numPr>
+        <w:tabs>
+          <w:tab w:val="clear" w:pos="720"/>
+          <w:tab w:val="num" w:pos="1212"/>
+        </w:tabs>
+        <w:ind w:left="1212"/>
+        <w:jc w:val="both"/>
+      </w:pPr>
+      <w:r>
+        <w:t>Declarations</w:t>
+      </w:r>
+    </w:p>
+    <w:p>
+      <w:pPr>
+        <w:numPr>
+          <w:ilvl w:val="1"/>
+          <w:numId w:val="11"/>
+        </w:numPr>
+        <w:tabs>
+          <w:tab w:val="clear" w:pos="1440"/>
+          <w:tab w:val="num" w:pos="1932"/>
+        </w:tabs>
+        <w:ind w:left="1932"/>
+        <w:jc w:val="both"/>
+      </w:pPr>
+      <w:r>
+        <w:t>Single value variable with fixed size decla</w:t>
+      </w:r>
+      <w:r>
+        <w:t>ra</w:t>
+      </w:r>
+      <w:r>
+        <w:t>tions</w:t>
+      </w:r>
+    </w:p>
+    <w:p>
+      <w:pPr>
+        <w:numPr>
+          <w:ilvl w:val="1"/>
+          <w:numId w:val="11"/>
+        </w:numPr>
+        <w:tabs>
+          <w:tab w:val="clear" w:pos="1440"/>
+          <w:tab w:val="num" w:pos="1932"/>
+        </w:tabs>
+        <w:ind w:left="1932"/>
+        <w:jc w:val="both"/>
+      </w:pPr>
+      <w:r>
+        <w:t xml:space="preserve">Array, string </w:t>
+      </w:r>
+      <w:r>
+        <w:t>declarations</w:t>
+      </w:r>
+    </w:p>
+    <w:p>
+      <w:pPr>
+        <w:numPr>
+          <w:ilvl w:val="1"/>
+          <w:numId w:val="11"/>
+        </w:numPr>
+        <w:tabs>
+          <w:tab w:val="clear" w:pos="1440"/>
+          <w:tab w:val="num" w:pos="1932"/>
+        </w:tabs>
+        <w:ind w:left="1932"/>
+        <w:jc w:val="both"/>
+      </w:pPr>
+      <w:r>
+        <w:t xml:space="preserve">Pointer </w:t>
+      </w:r>
+      <w:r>
+        <w:t>declarations</w:t>
+      </w:r>
+    </w:p>
+    <w:p>
+      <w:pPr>
+        <w:numPr>
+          <w:ilvl w:val="1"/>
+          <w:numId w:val="11"/>
+        </w:numPr>
+        <w:tabs>
+          <w:tab w:val="clear" w:pos="1440"/>
+          <w:tab w:val="num" w:pos="1932"/>
+        </w:tabs>
+        <w:ind w:left="1932"/>
+        <w:jc w:val="both"/>
+      </w:pPr>
+      <w:r>
+        <w:t xml:space="preserve">Enumeration </w:t>
+      </w:r>
+      <w:r>
+        <w:t>declarations</w:t>
+      </w:r>
+    </w:p>
+    <w:p>
+      <w:pPr>
+        <w:numPr>
+          <w:ilvl w:val="1"/>
+          <w:numId w:val="11"/>
+        </w:numPr>
+        <w:tabs>
+          <w:tab w:val="clear" w:pos="1440"/>
+          <w:tab w:val="num" w:pos="1932"/>
+        </w:tabs>
+        <w:ind w:left="1932"/>
+        <w:jc w:val="both"/>
+      </w:pPr>
+      <w:r>
+        <w:t xml:space="preserve">Structure </w:t>
+      </w:r>
+      <w:r>
+        <w:t>declarations</w:t>
+      </w:r>
+    </w:p>
+    <w:p>
+      <w:pPr>
+        <w:numPr>
+          <w:ilvl w:val="1"/>
+          <w:numId w:val="11"/>
+        </w:numPr>
+        <w:tabs>
+          <w:tab w:val="clear" w:pos="1440"/>
+          <w:tab w:val="num" w:pos="1932"/>
+        </w:tabs>
+        <w:ind w:left="1932"/>
+        <w:jc w:val="both"/>
+      </w:pPr>
+      <w:r>
+        <w:t xml:space="preserve">Union </w:t>
+      </w:r>
+      <w:r>
+        <w:t>declarations</w:t>
+      </w:r>
+    </w:p>
+    <w:p>
+      <w:pPr>
+        <w:numPr>
+          <w:ilvl w:val="1"/>
+          <w:numId w:val="11"/>
+        </w:numPr>
+        <w:tabs>
+          <w:tab w:val="clear" w:pos="1440"/>
+          <w:tab w:val="num" w:pos="1932"/>
+        </w:tabs>
+        <w:ind w:left="1932"/>
+        <w:jc w:val="both"/>
+      </w:pPr>
+      <w:r>
+        <w:t>Alignment</w:t>
+      </w:r>
+    </w:p>
+    <w:p>
+      <w:pPr>
+        <w:numPr>
+          <w:ilvl w:val="1"/>
+          <w:numId w:val="11"/>
+        </w:numPr>
+        <w:tabs>
+          <w:tab w:val="clear" w:pos="1440"/>
+          <w:tab w:val="num" w:pos="1932"/>
+        </w:tabs>
+        <w:ind w:left="1932"/>
+        <w:jc w:val="both"/>
+      </w:pPr>
+      <w:r>
+        <w:t xml:space="preserve">Typedef </w:t>
+      </w:r>
+      <w:r>
+        <w:t>declarations</w:t>
+      </w:r>
+    </w:p>
+    <w:p>
+      <w:pPr>
+        <w:numPr>
+          <w:ilvl w:val="1"/>
+          <w:numId w:val="11"/>
+        </w:numPr>
+        <w:tabs>
+          <w:tab w:val="clear" w:pos="1440"/>
+          <w:tab w:val="num" w:pos="1932"/>
+        </w:tabs>
+        <w:ind w:left="1932"/>
+        <w:jc w:val="both"/>
+      </w:pPr>
+      <w:r>
+        <w:t>complex variable declarations</w:t>
+      </w:r>
+    </w:p>
+    <w:p>
+      <w:pPr>
+        <w:numPr>
+          <w:ilvl w:val="1"/>
+          <w:numId w:val="11"/>
+        </w:numPr>
+        <w:tabs>
+          <w:tab w:val="clear" w:pos="1440"/>
+          <w:tab w:val="num" w:pos="1932"/>
+        </w:tabs>
+        <w:ind w:left="1932"/>
+        <w:jc w:val="both"/>
+      </w:pPr>
+      <w:r>
+        <w:t>initialization: scalar, aggregate and strings</w:t>
+      </w:r>
+    </w:p>
+    <w:p>
+      <w:pPr>
+        <w:numPr>
+          <w:ilvl w:val="1"/>
+          <w:numId w:val="11"/>
+        </w:numPr>
+        <w:tabs>
+          <w:tab w:val="clear" w:pos="1440"/>
+          <w:tab w:val="num" w:pos="1932"/>
+        </w:tabs>
+        <w:ind w:left="1932"/>
+        <w:jc w:val="both"/>
+      </w:pPr>
+      <w:r>
+        <w:t>Incomplete types (look it up)</w:t>
+      </w:r>
+    </w:p>
+    <w:p>
+      <w:pPr>
+        <w:numPr>
+          <w:ilvl w:val="0"/>
+          <w:numId w:val="11"/>
+        </w:numPr>
+        <w:tabs>
+          <w:tab w:val="clear" w:pos="720"/>
+          <w:tab w:val="num" w:pos="1212"/>
+        </w:tabs>
+        <w:ind w:left="1212"/>
+        <w:jc w:val="both"/>
+      </w:pPr>
+      <w:r>
+        <w:t>Statements</w:t>
+      </w:r>
+    </w:p>
+    <w:p>
+      <w:pPr>
+        <w:numPr>
+          <w:ilvl w:val="1"/>
+          <w:numId w:val="11"/>
+        </w:numPr>
+        <w:tabs>
+          <w:tab w:val="clear" w:pos="1440"/>
+          <w:tab w:val="num" w:pos="1932"/>
+        </w:tabs>
+        <w:ind w:left="1932"/>
+        <w:jc w:val="both"/>
+      </w:pPr>
+      <w:r>
+        <w:t>expression (can include assignment)</w:t>
+      </w:r>
+    </w:p>
+    <w:p>
+      <w:pPr>
+        <w:numPr>
+          <w:ilvl w:val="1"/>
+          <w:numId w:val="11"/>
+        </w:numPr>
+        <w:tabs>
+          <w:tab w:val="clear" w:pos="1440"/>
+          <w:tab w:val="num" w:pos="1932"/>
+        </w:tabs>
+        <w:ind w:left="1932"/>
+        <w:jc w:val="both"/>
+      </w:pPr>
+      <w:r>
+        <w:t>break</w:t>
+      </w:r>
+    </w:p>
+    <w:p>
+      <w:pPr>
+        <w:numPr>
+          <w:ilvl w:val="1"/>
+          <w:numId w:val="11"/>
+        </w:numPr>
+        <w:tabs>
+          <w:tab w:val="clear" w:pos="1440"/>
+          <w:tab w:val="num" w:pos="1932"/>
+        </w:tabs>
+        <w:ind w:left="1932"/>
+        <w:jc w:val="both"/>
+      </w:pPr>
+      <w:r>
+        <w:t>label, goto</w:t>
+      </w:r>
+    </w:p>
+    <w:p>
+      <w:pPr>
+        <w:numPr>
+          <w:ilvl w:val="1"/>
+          <w:numId w:val="11"/>
+        </w:numPr>
+        <w:tabs>
+          <w:tab w:val="clear" w:pos="1440"/>
+          <w:tab w:val="num" w:pos="1932"/>
+        </w:tabs>
+        <w:ind w:left="1932"/>
+        <w:jc w:val="both"/>
+      </w:pPr>
+      <w:r>
+        <w:t>while, do-while, for, continue</w:t>
+      </w:r>
+    </w:p>
+    <w:p>
+      <w:pPr>
+        <w:numPr>
+          <w:ilvl w:val="1"/>
+          <w:numId w:val="11"/>
+        </w:numPr>
+        <w:tabs>
+          <w:tab w:val="clear" w:pos="1440"/>
+          <w:tab w:val="num" w:pos="1932"/>
+        </w:tabs>
+        <w:ind w:left="1932"/>
+        <w:jc w:val="both"/>
+      </w:pPr>
+      <w:r>
+        <w:t>if, switch</w:t>
+      </w:r>
+    </w:p>
+    <w:p>
+      <w:pPr>
+        <w:numPr>
+          <w:ilvl w:val="1"/>
+          <w:numId w:val="11"/>
+        </w:numPr>
+        <w:tabs>
+          <w:tab w:val="clear" w:pos="1440"/>
+          <w:tab w:val="num" w:pos="1932"/>
+        </w:tabs>
+        <w:ind w:left="1932"/>
+        <w:jc w:val="both"/>
+      </w:pPr>
+      <w:r>
+        <w:t>null statement</w:t>
+      </w:r>
+    </w:p>
+    <w:p>
+      <w:pPr>
+        <w:numPr>
+          <w:ilvl w:val="1"/>
+          <w:numId w:val="11"/>
+        </w:numPr>
+        <w:tabs>
+          <w:tab w:val="clear" w:pos="1440"/>
+          <w:tab w:val="num" w:pos="1932"/>
+        </w:tabs>
+        <w:ind w:left="1932"/>
+        <w:jc w:val="both"/>
+      </w:pPr>
+      <w:r>
+        <w:t>return</w:t>
+      </w:r>
+    </w:p>
+    <w:p>
+      <w:pPr>
+        <w:numPr>
+          <w:ilvl w:val="1"/>
+          <w:numId w:val="11"/>
+        </w:numPr>
+        <w:tabs>
+          <w:tab w:val="clear" w:pos="1440"/>
+          <w:tab w:val="num" w:pos="1932"/>
+        </w:tabs>
+        <w:ind w:left="1932"/>
+        <w:jc w:val="both"/>
+      </w:pPr>
+      <w:r>
+        <w:t>try-except, try-finally</w:t>
+      </w:r>
+    </w:p>
+    <w:p>
+      <w:pPr>
+        <w:numPr>
+          <w:ilvl w:val="0"/>
+          <w:numId w:val="11"/>
+        </w:numPr>
+        <w:tabs>
+          <w:tab w:val="clear" w:pos="720"/>
+          <w:tab w:val="num" w:pos="1212"/>
+        </w:tabs>
+        <w:ind w:left="1212"/>
+        <w:jc w:val="both"/>
+      </w:pPr>
+      <w:r>
+        <w:t>Expressions and assignments</w:t>
+      </w:r>
+    </w:p>
+    <w:p>
+      <w:pPr>
+        <w:numPr>
+          <w:ilvl w:val="1"/>
+          <w:numId w:val="11"/>
+        </w:numPr>
+        <w:tabs>
+          <w:tab w:val="clear" w:pos="1440"/>
+          <w:tab w:val="num" w:pos="1932"/>
+        </w:tabs>
+        <w:ind w:left="1932"/>
+        <w:jc w:val="both"/>
+      </w:pPr>
+      <w:r>
+        <w:t xml:space="preserve">L-value and </w:t>
+      </w:r>
+      <w:proofErr w:type="spellStart"/>
+      <w:r>
+        <w:t>r-value</w:t>
+      </w:r>
+      <w:proofErr w:type="spellEnd"/>
+      <w:r>
+        <w:t xml:space="preserve"> expressions</w:t>
+      </w:r>
+    </w:p>
+    <w:p>
+      <w:pPr>
+        <w:numPr>
+          <w:ilvl w:val="1"/>
+          <w:numId w:val="11"/>
+        </w:numPr>
+        <w:tabs>
+          <w:tab w:val="clear" w:pos="1440"/>
+          <w:tab w:val="num" w:pos="1932"/>
+        </w:tabs>
+        <w:ind w:left="1932"/>
+        <w:jc w:val="both"/>
+      </w:pPr>
+      <w:r>
+        <w:t>Constant expressions</w:t>
+      </w:r>
+    </w:p>
+    <w:p>
+      <w:pPr>
+        <w:numPr>
+          <w:ilvl w:val="1"/>
+          <w:numId w:val="11"/>
+        </w:numPr>
+        <w:tabs>
+          <w:tab w:val="clear" w:pos="1440"/>
+          <w:tab w:val="num" w:pos="1932"/>
+        </w:tabs>
+        <w:ind w:left="1932"/>
+        <w:jc w:val="both"/>
+      </w:pPr>
+      <w:r>
+        <w:t>side effects</w:t>
+      </w:r>
+    </w:p>
+    <w:p>
+      <w:pPr>
+        <w:numPr>
+          <w:ilvl w:val="1"/>
+          <w:numId w:val="11"/>
+        </w:numPr>
+        <w:tabs>
+          <w:tab w:val="clear" w:pos="1440"/>
+          <w:tab w:val="num" w:pos="1932"/>
+        </w:tabs>
+        <w:ind w:left="1932"/>
+        <w:jc w:val="both"/>
+      </w:pPr>
+      <w:r>
+        <w:t>sequence points</w:t>
+      </w:r>
+    </w:p>
+    <w:p>
+      <w:pPr>
+        <w:numPr>
+          <w:ilvl w:val="1"/>
+          <w:numId w:val="11"/>
+        </w:numPr>
+        <w:tabs>
+          <w:tab w:val="clear" w:pos="1440"/>
+          <w:tab w:val="num" w:pos="1932"/>
+        </w:tabs>
+        <w:ind w:left="1932"/>
+        <w:jc w:val="both"/>
+      </w:pPr>
+      <w:r>
+        <w:t>operators (are functions)</w:t>
+      </w:r>
+    </w:p>
+    <w:p>
+      <w:pPr>
+        <w:numPr>
+          <w:ilvl w:val="2"/>
+          <w:numId w:val="11"/>
+        </w:numPr>
+        <w:tabs>
+          <w:tab w:val="clear" w:pos="2160"/>
+          <w:tab w:val="num" w:pos="2652"/>
+        </w:tabs>
+        <w:ind w:left="2652"/>
+        <w:jc w:val="both"/>
+      </w:pPr>
+      <w:r>
+        <w:t>Postfix operators</w:t>
+      </w:r>
+    </w:p>
+    <w:p>
+      <w:pPr>
+        <w:numPr>
+          <w:ilvl w:val="3"/>
+          <w:numId w:val="11"/>
+        </w:numPr>
+        <w:tabs>
+          <w:tab w:val="clear" w:pos="2880"/>
+          <w:tab w:val="num" w:pos="3372"/>
+        </w:tabs>
+        <w:ind w:left="3372"/>
+        <w:jc w:val="both"/>
+      </w:pPr>
+      <w:r>
+        <w:t>One dimensional array</w:t>
+      </w:r>
+    </w:p>
+    <w:p>
+      <w:pPr>
+        <w:numPr>
+          <w:ilvl w:val="3"/>
+          <w:numId w:val="11"/>
+        </w:numPr>
+        <w:tabs>
+          <w:tab w:val="clear" w:pos="2880"/>
+          <w:tab w:val="num" w:pos="3372"/>
+        </w:tabs>
+        <w:ind w:left="3372"/>
+        <w:jc w:val="both"/>
+      </w:pPr>
+      <w:r>
+        <w:t>Multidimensional array</w:t>
+      </w:r>
+    </w:p>
+    <w:p>
+      <w:pPr>
+        <w:numPr>
+          <w:ilvl w:val="3"/>
+          <w:numId w:val="11"/>
+        </w:numPr>
+        <w:tabs>
+          <w:tab w:val="clear" w:pos="2880"/>
+          <w:tab w:val="num" w:pos="3372"/>
+        </w:tabs>
+        <w:ind w:left="3372"/>
+        <w:jc w:val="both"/>
+      </w:pPr>
+      <w:r>
+        <w:t>Function call</w:t>
+      </w:r>
+    </w:p>
+    <w:p>
+      <w:pPr>
+        <w:numPr>
+          <w:ilvl w:val="3"/>
+          <w:numId w:val="11"/>
+        </w:numPr>
+        <w:tabs>
+          <w:tab w:val="clear" w:pos="2880"/>
+          <w:tab w:val="num" w:pos="3372"/>
+        </w:tabs>
+        <w:ind w:left="3372"/>
+        <w:jc w:val="both"/>
+      </w:pPr>
+      <w:r>
+        <w:t>Structure and union</w:t>
+      </w:r>
+    </w:p>
+    <w:p>
+      <w:pPr>
+        <w:numPr>
+          <w:ilvl w:val="3"/>
+          <w:numId w:val="11"/>
+        </w:numPr>
+        <w:tabs>
+          <w:tab w:val="clear" w:pos="2880"/>
+          <w:tab w:val="num" w:pos="3372"/>
+        </w:tabs>
+        <w:ind w:left="3372"/>
+        <w:jc w:val="both"/>
+      </w:pPr>
+      <w:r>
+        <w:t>increment, decrement</w:t>
+      </w:r>
+    </w:p>
+    <w:p>
+      <w:pPr>
+        <w:numPr>
+          <w:ilvl w:val="2"/>
+          <w:numId w:val="11"/>
+        </w:numPr>
+        <w:tabs>
+          <w:tab w:val="clear" w:pos="2160"/>
+          <w:tab w:val="num" w:pos="2652"/>
+        </w:tabs>
+        <w:ind w:left="2652"/>
+        <w:jc w:val="both"/>
+      </w:pPr>
+      <w:r>
+        <w:t>Unary operators</w:t>
+      </w:r>
+    </w:p>
+    <w:p>
+      <w:pPr>
+        <w:numPr>
+          <w:ilvl w:val="3"/>
+          <w:numId w:val="11"/>
+        </w:numPr>
+        <w:tabs>
+          <w:tab w:val="clear" w:pos="2880"/>
+          <w:tab w:val="num" w:pos="3372"/>
+        </w:tabs>
+        <w:ind w:left="3372"/>
+        <w:jc w:val="both"/>
+      </w:pPr>
+      <w:r>
+        <w:t>prefix increment, decrement</w:t>
+      </w:r>
+    </w:p>
+    <w:p>
+      <w:pPr>
+        <w:numPr>
+          <w:ilvl w:val="3"/>
+          <w:numId w:val="11"/>
+        </w:numPr>
+        <w:tabs>
+          <w:tab w:val="clear" w:pos="2880"/>
+          <w:tab w:val="num" w:pos="3372"/>
+        </w:tabs>
+        <w:ind w:left="3372"/>
+        <w:jc w:val="both"/>
+      </w:pPr>
+      <w:r>
+        <w:t>cast</w:t>
+      </w:r>
+    </w:p>
+    <w:p>
+      <w:pPr>
+        <w:numPr>
+          <w:ilvl w:val="3"/>
+          <w:numId w:val="11"/>
+        </w:numPr>
+        <w:tabs>
+          <w:tab w:val="clear" w:pos="2880"/>
+          <w:tab w:val="num" w:pos="3372"/>
+        </w:tabs>
+        <w:ind w:left="3372"/>
+        <w:jc w:val="both"/>
+      </w:pPr>
+      <w:proofErr w:type="spellStart"/>
+      <w:r>
+        <w:t>sizeof</w:t>
+      </w:r>
+      <w:proofErr w:type="spellEnd"/>
+      <w:r>
+        <w:t xml:space="preserve"> expression</w:t>
+      </w:r>
+    </w:p>
+    <w:p>
+      <w:pPr>
+        <w:numPr>
+          <w:ilvl w:val="3"/>
+          <w:numId w:val="11"/>
+        </w:numPr>
+        <w:tabs>
+          <w:tab w:val="clear" w:pos="2880"/>
+          <w:tab w:val="num" w:pos="3372"/>
+        </w:tabs>
+        <w:ind w:left="3372"/>
+        <w:jc w:val="both"/>
+      </w:pPr>
+      <w:proofErr w:type="spellStart"/>
+      <w:r>
+        <w:t>sizeof</w:t>
+      </w:r>
+      <w:proofErr w:type="spellEnd"/>
+      <w:r>
+        <w:t>(type)</w:t>
+      </w:r>
+    </w:p>
+    <w:p>
+      <w:pPr>
+        <w:numPr>
+          <w:ilvl w:val="3"/>
+          <w:numId w:val="11"/>
+        </w:numPr>
+        <w:tabs>
+          <w:tab w:val="clear" w:pos="2880"/>
+          <w:tab w:val="num" w:pos="3372"/>
+        </w:tabs>
+        <w:ind w:left="3372"/>
+        <w:jc w:val="both"/>
+      </w:pPr>
+      <w:r>
+        <w:t>&amp;, *, +, -, ~. !: bitwise and, dereference, plus, negate, bitwise complement, not/logical negation</w:t>
+      </w:r>
+    </w:p>
+    <w:p>
+      <w:pPr>
+        <w:numPr>
+          <w:ilvl w:val="2"/>
+          <w:numId w:val="11"/>
+        </w:numPr>
+        <w:tabs>
+          <w:tab w:val="clear" w:pos="2160"/>
+          <w:tab w:val="num" w:pos="2652"/>
+        </w:tabs>
+        <w:ind w:left="2652"/>
+        <w:jc w:val="both"/>
+      </w:pPr>
+      <w:proofErr w:type="spellStart"/>
+      <w:r>
+        <w:t>Arithmetics</w:t>
+      </w:r>
+      <w:proofErr w:type="spellEnd"/>
+      <w:r>
+        <w:t xml:space="preserve"> (are functions)</w:t>
+      </w:r>
+    </w:p>
+    <w:p>
+      <w:pPr>
+        <w:numPr>
+          <w:ilvl w:val="3"/>
+          <w:numId w:val="11"/>
+        </w:numPr>
+        <w:tabs>
+          <w:tab w:val="clear" w:pos="2880"/>
+          <w:tab w:val="num" w:pos="3372"/>
+        </w:tabs>
+        <w:ind w:left="3372"/>
+        <w:jc w:val="both"/>
+      </w:pPr>
+      <w:r>
+        <w:t>Multipl</w:t>
+      </w:r>
+      <w:r>
+        <w:t>ica</w:t>
+      </w:r>
+      <w:r>
+        <w:t>tive: *, / and %</w:t>
+      </w:r>
+    </w:p>
+    <w:p>
+      <w:pPr>
+        <w:numPr>
+          <w:ilvl w:val="3"/>
+          <w:numId w:val="11"/>
+        </w:numPr>
+        <w:tabs>
+          <w:tab w:val="clear" w:pos="2880"/>
+          <w:tab w:val="num" w:pos="3372"/>
+        </w:tabs>
+        <w:ind w:left="3372"/>
+        <w:jc w:val="both"/>
+      </w:pPr>
+      <w:r>
+        <w:t>Additive: +, -, pointer arithmetic</w:t>
+      </w:r>
+    </w:p>
+    <w:p>
+      <w:pPr>
+        <w:numPr>
+          <w:ilvl w:val="2"/>
+          <w:numId w:val="11"/>
+        </w:numPr>
+        <w:tabs>
+          <w:tab w:val="clear" w:pos="2160"/>
+          <w:tab w:val="num" w:pos="2652"/>
+        </w:tabs>
+        <w:ind w:left="2652"/>
+        <w:jc w:val="both"/>
+      </w:pPr>
+      <w:r>
+        <w:t>Bit shift</w:t>
+      </w:r>
+    </w:p>
+    <w:p>
+      <w:pPr>
+        <w:numPr>
+          <w:ilvl w:val="3"/>
+          <w:numId w:val="11"/>
+        </w:numPr>
+        <w:tabs>
+          <w:tab w:val="clear" w:pos="2880"/>
+          <w:tab w:val="num" w:pos="3372"/>
+        </w:tabs>
+        <w:ind w:left="3372"/>
+        <w:jc w:val="both"/>
+      </w:pPr>
+      <w:r>
+        <w:t>shift: &lt;&lt;, &gt;&gt;</w:t>
+      </w:r>
+    </w:p>
+    <w:p>
+      <w:pPr>
+        <w:numPr>
+          <w:ilvl w:val="2"/>
+          <w:numId w:val="11"/>
+        </w:numPr>
+        <w:tabs>
+          <w:tab w:val="clear" w:pos="2160"/>
+          <w:tab w:val="num" w:pos="2652"/>
+        </w:tabs>
+        <w:ind w:left="2652"/>
+        <w:jc w:val="both"/>
+      </w:pPr>
+      <w:r>
+        <w:t>Relational and equality / Comparison: &lt;, &gt;, &lt;=, &gt;=, ==, !=</w:t>
+      </w:r>
+    </w:p>
+    <w:p>
+      <w:pPr>
+        <w:numPr>
+          <w:ilvl w:val="2"/>
+          <w:numId w:val="11"/>
+        </w:numPr>
+        <w:tabs>
+          <w:tab w:val="clear" w:pos="2160"/>
+          <w:tab w:val="num" w:pos="2652"/>
+        </w:tabs>
+        <w:ind w:left="2652"/>
+        <w:jc w:val="both"/>
+      </w:pPr>
+      <w:r>
+        <w:t>Bitwise:</w:t>
+      </w:r>
+    </w:p>
+    <w:p>
+      <w:pPr>
+        <w:numPr>
+          <w:ilvl w:val="3"/>
+          <w:numId w:val="11"/>
+        </w:numPr>
+        <w:tabs>
+          <w:tab w:val="clear" w:pos="2880"/>
+          <w:tab w:val="num" w:pos="3372"/>
+        </w:tabs>
+        <w:ind w:left="3372"/>
+        <w:jc w:val="both"/>
+      </w:pPr>
+      <w:r>
+        <w:t>And: &amp;</w:t>
+      </w:r>
+    </w:p>
+    <w:p>
+      <w:pPr>
+        <w:numPr>
+          <w:ilvl w:val="3"/>
+          <w:numId w:val="11"/>
+        </w:numPr>
+        <w:tabs>
+          <w:tab w:val="clear" w:pos="2880"/>
+          <w:tab w:val="num" w:pos="3372"/>
+        </w:tabs>
+        <w:ind w:left="3372"/>
+        <w:jc w:val="both"/>
+      </w:pPr>
+      <w:proofErr w:type="spellStart"/>
+      <w:r>
+        <w:t>Xor</w:t>
+      </w:r>
+      <w:proofErr w:type="spellEnd"/>
+      <w:r>
+        <w:t>: ^</w:t>
+      </w:r>
+    </w:p>
+    <w:p>
+      <w:pPr>
+        <w:numPr>
+          <w:ilvl w:val="3"/>
+          <w:numId w:val="11"/>
+        </w:numPr>
+        <w:tabs>
+          <w:tab w:val="clear" w:pos="2880"/>
+          <w:tab w:val="num" w:pos="3372"/>
+        </w:tabs>
+        <w:ind w:left="3372"/>
+        <w:jc w:val="both"/>
+      </w:pPr>
+      <w:r>
+        <w:t>Or: |</w:t>
+      </w:r>
+    </w:p>
+    <w:p>
+      <w:pPr>
+        <w:numPr>
+          <w:ilvl w:val="2"/>
+          <w:numId w:val="11"/>
+        </w:numPr>
+        <w:tabs>
+          <w:tab w:val="clear" w:pos="2160"/>
+          <w:tab w:val="num" w:pos="2652"/>
+        </w:tabs>
+        <w:ind w:left="2652"/>
+        <w:jc w:val="both"/>
+      </w:pPr>
+      <w:r>
+        <w:t>Boolean / logical operators:</w:t>
+      </w:r>
+    </w:p>
+    <w:p>
+      <w:pPr>
+        <w:numPr>
+          <w:ilvl w:val="3"/>
+          <w:numId w:val="11"/>
+        </w:numPr>
+        <w:tabs>
+          <w:tab w:val="clear" w:pos="2880"/>
+          <w:tab w:val="num" w:pos="3372"/>
+        </w:tabs>
+        <w:ind w:left="3372"/>
+        <w:jc w:val="both"/>
+      </w:pPr>
+      <w:r>
+        <w:t>And: &amp;&amp;</w:t>
+      </w:r>
+    </w:p>
+    <w:p>
+      <w:pPr>
+        <w:numPr>
+          <w:ilvl w:val="3"/>
+          <w:numId w:val="11"/>
+        </w:numPr>
+        <w:tabs>
+          <w:tab w:val="clear" w:pos="2880"/>
+          <w:tab w:val="num" w:pos="3372"/>
+        </w:tabs>
+        <w:ind w:left="3372"/>
+        <w:jc w:val="both"/>
+      </w:pPr>
+      <w:r>
+        <w:t>Or: ||</w:t>
+      </w:r>
+    </w:p>
+    <w:p>
+      <w:pPr>
+        <w:numPr>
+          <w:ilvl w:val="2"/>
+          <w:numId w:val="11"/>
+        </w:numPr>
+        <w:tabs>
+          <w:tab w:val="clear" w:pos="2160"/>
+          <w:tab w:val="num" w:pos="2652"/>
+        </w:tabs>
+        <w:ind w:left="2652"/>
+        <w:jc w:val="both"/>
+      </w:pPr>
+      <w:r>
+        <w:t>Ternary: Conditional expression: ? :</w:t>
+      </w:r>
+    </w:p>
+    <w:p>
+      <w:pPr>
+        <w:numPr>
+          <w:ilvl w:val="2"/>
+          <w:numId w:val="11"/>
+        </w:numPr>
+        <w:tabs>
+          <w:tab w:val="clear" w:pos="2160"/>
+          <w:tab w:val="num" w:pos="2652"/>
+        </w:tabs>
+        <w:ind w:left="2652"/>
+        <w:jc w:val="both"/>
+      </w:pPr>
+      <w:r>
+        <w:t>Assignment</w:t>
+      </w:r>
+      <w:r>
+        <w:t>: =, *=, /=, %=, +=, -=, &lt;&lt;=, &gt;&gt;=, &amp;=, ^=, |=</w:t>
+      </w:r>
+    </w:p>
+    <w:p>
+      <w:pPr>
+        <w:numPr>
+          <w:ilvl w:val="2"/>
+          <w:numId w:val="11"/>
+        </w:numPr>
+        <w:tabs>
+          <w:tab w:val="clear" w:pos="2160"/>
+          <w:tab w:val="num" w:pos="2652"/>
+        </w:tabs>
+        <w:ind w:left="2652"/>
+        <w:jc w:val="both"/>
+      </w:pPr>
+      <w:r>
+        <w:t>Sequential evaluation: , (doesn’t do much)</w:t>
+      </w:r>
+    </w:p>
+    <w:p>
+      <w:pPr>
+        <w:numPr>
+          <w:ilvl w:val="1"/>
+          <w:numId w:val="11"/>
+        </w:numPr>
+        <w:tabs>
+          <w:tab w:val="clear" w:pos="1440"/>
+          <w:tab w:val="num" w:pos="1932"/>
+        </w:tabs>
+        <w:ind w:left="1932"/>
+        <w:jc w:val="both"/>
+      </w:pPr>
+      <w:r>
+        <w:t>Operator precedence</w:t>
+      </w:r>
+    </w:p>
+    <w:p>
+      <w:pPr>
+        <w:numPr>
+          <w:ilvl w:val="1"/>
+          <w:numId w:val="11"/>
+        </w:numPr>
+        <w:tabs>
+          <w:tab w:val="clear" w:pos="1440"/>
+          <w:tab w:val="num" w:pos="1932"/>
+        </w:tabs>
+        <w:ind w:left="1932"/>
+        <w:jc w:val="both"/>
+      </w:pPr>
+      <w:r>
+        <w:t>Type conversions</w:t>
+      </w:r>
+    </w:p>
+    <w:p>
+      <w:pPr>
+        <w:numPr>
+          <w:ilvl w:val="2"/>
+          <w:numId w:val="11"/>
+        </w:numPr>
+        <w:tabs>
+          <w:tab w:val="clear" w:pos="2160"/>
+          <w:tab w:val="num" w:pos="2652"/>
+        </w:tabs>
+        <w:ind w:left="2652"/>
+        <w:jc w:val="both"/>
+      </w:pPr>
+      <w:r>
+        <w:t>Assignment conversions: value of one type assigned to variable of another type</w:t>
+      </w:r>
+    </w:p>
+    <w:p>
+      <w:pPr>
+        <w:numPr>
+          <w:ilvl w:val="2"/>
+          <w:numId w:val="11"/>
+        </w:numPr>
+        <w:tabs>
+          <w:tab w:val="clear" w:pos="2160"/>
+          <w:tab w:val="num" w:pos="2652"/>
+        </w:tabs>
+        <w:ind w:left="2652"/>
+        <w:jc w:val="both"/>
+      </w:pPr>
+      <w:r>
+        <w:t>Cast conversions: cast of a value of one type to another type</w:t>
+      </w:r>
+    </w:p>
+    <w:p>
+      <w:pPr>
+        <w:numPr>
+          <w:ilvl w:val="2"/>
+          <w:numId w:val="11"/>
+        </w:numPr>
+        <w:tabs>
+          <w:tab w:val="clear" w:pos="2160"/>
+          <w:tab w:val="num" w:pos="2652"/>
+        </w:tabs>
+        <w:ind w:left="2652"/>
+        <w:jc w:val="both"/>
+      </w:pPr>
+      <w:r>
+        <w:t>Function call conversions: value of one type passed to a function taking another type</w:t>
+      </w:r>
+    </w:p>
+    <w:p>
+      <w:pPr>
+        <w:numPr>
+          <w:ilvl w:val="0"/>
+          <w:numId w:val="11"/>
+        </w:numPr>
+        <w:tabs>
+          <w:tab w:val="clear" w:pos="720"/>
+          <w:tab w:val="num" w:pos="1212"/>
+        </w:tabs>
+        <w:ind w:left="1212"/>
+        <w:jc w:val="both"/>
+      </w:pPr>
+      <w:r>
+        <w:t>Functions</w:t>
+      </w:r>
+    </w:p>
+    <w:p>
+      <w:pPr>
+        <w:numPr>
+          <w:ilvl w:val="1"/>
+          <w:numId w:val="11"/>
+        </w:numPr>
+        <w:tabs>
+          <w:tab w:val="clear" w:pos="1440"/>
+          <w:tab w:val="num" w:pos="1932"/>
+        </w:tabs>
+        <w:ind w:left="1932"/>
+        <w:jc w:val="both"/>
+      </w:pPr>
+      <w:r>
+        <w:t>declaration</w:t>
+      </w:r>
+      <w:bookmarkStart w:id="0" w:name="_GoBack"/>
+      <w:bookmarkEnd w:id="0"/>
+    </w:p>
+    <w:p>
+      <w:pPr>
+        <w:numPr>
+          <w:ilvl w:val="1"/>
+          <w:numId w:val="11"/>
+        </w:numPr>
+        <w:tabs>
+          <w:tab w:val="clear" w:pos="1440"/>
+          <w:tab w:val="num" w:pos="1932"/>
+        </w:tabs>
+        <w:ind w:left="1932"/>
+        <w:jc w:val="both"/>
+      </w:pPr>
+      <w:r>
+        <w:t>return statement</w:t>
+      </w:r>
+    </w:p>
+    <w:p>
+      <w:pPr>
+        <w:numPr>
+          <w:ilvl w:val="1"/>
+          <w:numId w:val="11"/>
+        </w:numPr>
+        <w:tabs>
+          <w:tab w:val="clear" w:pos="1440"/>
+          <w:tab w:val="num" w:pos="1932"/>
+        </w:tabs>
+        <w:ind w:left="1932"/>
+        <w:jc w:val="both"/>
+      </w:pPr>
+      <w:r>
+        <w:t>definition</w:t>
+      </w:r>
+    </w:p>
+    <w:p>
+      <w:pPr>
+        <w:numPr>
+          <w:ilvl w:val="1"/>
+          <w:numId w:val="11"/>
+        </w:numPr>
+        <w:tabs>
+          <w:tab w:val="clear" w:pos="1440"/>
+          <w:tab w:val="num" w:pos="1932"/>
+        </w:tabs>
+        <w:ind w:left="1932"/>
+        <w:jc w:val="both"/>
+      </w:pPr>
+      <w:r>
+        <w:t>return type</w:t>
+      </w:r>
+    </w:p>
+    <w:p>
+      <w:pPr>
+        <w:numPr>
+          <w:ilvl w:val="1"/>
+          <w:numId w:val="11"/>
+        </w:numPr>
+        <w:tabs>
+          <w:tab w:val="clear" w:pos="1440"/>
+          <w:tab w:val="num" w:pos="1932"/>
+        </w:tabs>
+        <w:ind w:left="1932"/>
+        <w:jc w:val="both"/>
+      </w:pPr>
+      <w:r>
+        <w:t>parameters</w:t>
+      </w:r>
+    </w:p>
+    <w:p>
+      <w:pPr>
+        <w:numPr>
+          <w:ilvl w:val="1"/>
+          <w:numId w:val="11"/>
+        </w:numPr>
+        <w:tabs>
+          <w:tab w:val="clear" w:pos="1440"/>
+          <w:tab w:val="num" w:pos="1932"/>
+        </w:tabs>
+        <w:ind w:left="1932"/>
+        <w:jc w:val="both"/>
+      </w:pPr>
+      <w:r>
+        <w:t>arguments</w:t>
+      </w:r>
+    </w:p>
+    <w:p>
+      <w:pPr>
+        <w:numPr>
+          <w:ilvl w:val="1"/>
+          <w:numId w:val="11"/>
+        </w:numPr>
+        <w:tabs>
+          <w:tab w:val="clear" w:pos="1440"/>
+          <w:tab w:val="num" w:pos="1932"/>
+        </w:tabs>
+        <w:ind w:left="1932"/>
+        <w:jc w:val="both"/>
+      </w:pPr>
+      <w:r>
+        <w:t>variable number of arguments</w:t>
+      </w:r>
+    </w:p>
+    <w:p>
+      <w:pPr>
+        <w:numPr>
+          <w:ilvl w:val="1"/>
+          <w:numId w:val="11"/>
+        </w:numPr>
+        <w:tabs>
+          <w:tab w:val="clear" w:pos="1440"/>
+          <w:tab w:val="num" w:pos="1932"/>
+        </w:tabs>
+        <w:ind w:left="1932"/>
+        <w:jc w:val="both"/>
+      </w:pPr>
+      <w:r>
+        <w:t>prototypes</w:t>
+      </w:r>
+    </w:p>
+    <w:p>
+      <w:pPr>
+        <w:numPr>
+          <w:ilvl w:val="1"/>
+          <w:numId w:val="11"/>
+        </w:numPr>
+        <w:tabs>
+          <w:tab w:val="clear" w:pos="1440"/>
+          <w:tab w:val="num" w:pos="1932"/>
+        </w:tabs>
+        <w:ind w:left="1932"/>
+        <w:jc w:val="both"/>
+      </w:pPr>
+      <w:r>
+        <w:t>calls</w:t>
+      </w:r>
+    </w:p>
+    <w:p>
+      <w:pPr>
+        <w:numPr>
+          <w:ilvl w:val="2"/>
+          <w:numId w:val="11"/>
+        </w:numPr>
+        <w:tabs>
+          <w:tab w:val="clear" w:pos="2160"/>
+          <w:tab w:val="num" w:pos="2652"/>
+        </w:tabs>
+        <w:ind w:left="2652"/>
+        <w:jc w:val="both"/>
+      </w:pPr>
+      <w:r>
+        <w:t>call</w:t>
+      </w:r>
+    </w:p>
+    <w:p>
+      <w:pPr>
+        <w:numPr>
+          <w:ilvl w:val="2"/>
+          <w:numId w:val="11"/>
+        </w:numPr>
+        <w:tabs>
+          <w:tab w:val="clear" w:pos="2160"/>
+          <w:tab w:val="num" w:pos="2652"/>
+        </w:tabs>
+        <w:ind w:left="2652"/>
+        <w:jc w:val="both"/>
+      </w:pPr>
+      <w:r>
+        <w:t>arguments</w:t>
+      </w:r>
+    </w:p>
+    <w:p>
+      <w:pPr>
+        <w:numPr>
+          <w:ilvl w:val="2"/>
+          <w:numId w:val="11"/>
+        </w:numPr>
+        <w:tabs>
+          <w:tab w:val="clear" w:pos="2160"/>
+          <w:tab w:val="num" w:pos="2652"/>
+        </w:tabs>
+        <w:ind w:left="2652"/>
+        <w:jc w:val="both"/>
+      </w:pPr>
+      <w:r>
+        <w:t>call with variable number of arguments</w:t>
+      </w:r>
+    </w:p>
+    <w:p>
+      <w:pPr>
+        <w:numPr>
+          <w:ilvl w:val="2"/>
+          <w:numId w:val="11"/>
+        </w:numPr>
+        <w:tabs>
+          <w:tab w:val="clear" w:pos="2160"/>
+          <w:tab w:val="num" w:pos="2652"/>
+        </w:tabs>
+        <w:ind w:left="2652"/>
+        <w:jc w:val="both"/>
+      </w:pPr>
+      <w:r>
+        <w:t>recursive function</w:t>
+      </w:r>
+    </w:p>
+    <w:p>
+      <w:pPr>
+        <w:pStyle w:val="Heading3"/>
+      </w:pPr>
+      <w:r>
+        <w:t>C++</w:t>
+      </w:r>
+    </w:p>
+    <w:p>
+      <w:pPr>
+        <w:rPr>
+          <w:i/>
+          <w:iCs/>
+        </w:rPr>
+      </w:pPr>
+      <w:r>
+        <w:rPr>
+          <w:i/>
+          <w:iCs/>
+        </w:rPr>
+        <w:t xml:space="preserve">A summary of </w:t>
+      </w:r>
+      <w:proofErr w:type="spellStart"/>
+      <w:r>
+        <w:rPr>
+          <w:i/>
+          <w:iCs/>
+        </w:rPr>
+        <w:t>Msdn</w:t>
+      </w:r>
+      <w:proofErr w:type="spellEnd"/>
+      <w:r>
+        <w:rPr>
+          <w:i/>
+          <w:iCs/>
+        </w:rPr>
+        <w:t xml:space="preserve"> Library Visual Studio July 2000: C++ Language Reference</w:t>
       </w:r>
     </w:p>
     <w:p/>
@@ -2200,8 +2301,29 @@
       <w:pPr>
         <w:ind w:left="2598" w:firstLine="360"/>
       </w:pPr>
-      <w:r>
-        <w:t>sizeof  sizeof ( )  typeid( )</w:t>
+      <w:proofErr w:type="spellStart"/>
+      <w:r>
+        <w:t>sizeof</w:t>
+      </w:r>
+      <w:proofErr w:type="spellEnd"/>
+      <w:r>
+        <w:t xml:space="preserve">  </w:t>
+      </w:r>
+      <w:proofErr w:type="spellStart"/>
+      <w:r>
+        <w:t>sizeof</w:t>
+      </w:r>
+      <w:proofErr w:type="spellEnd"/>
+      <w:r>
+        <w:t xml:space="preserve"> ( )  </w:t>
+      </w:r>
+      <w:proofErr w:type="spellStart"/>
+      <w:r>
+        <w:t>typeid</w:t>
+      </w:r>
+      <w:proofErr w:type="spellEnd"/>
+      <w:r>
+        <w:t>( )</w:t>
       </w:r>
     </w:p>
     <w:p>
@@ -2226,8 +2348,37 @@
         <w:ind w:left="2598" w:firstLine="360"/>
       </w:pPr>
       <w:r>
-        <w:t>(type)  const_cast  dynamic_cast  reinterpret_cast  static_cast</w:t>
-      </w:r>
+        <w:t xml:space="preserve">(type)  </w:t>
+      </w:r>
+      <w:proofErr w:type="spellStart"/>
+      <w:r>
+        <w:t>const_cast</w:t>
+      </w:r>
+      <w:proofErr w:type="spellEnd"/>
+      <w:r>
+        <w:t xml:space="preserve">  </w:t>
+      </w:r>
+      <w:proofErr w:type="spellStart"/>
+      <w:r>
+        <w:t>dynamic_cast</w:t>
+      </w:r>
+      <w:proofErr w:type="spellEnd"/>
+      <w:r>
+        <w:t xml:space="preserve">  </w:t>
+      </w:r>
+      <w:proofErr w:type="spellStart"/>
+      <w:r>
+        <w:t>reinterpret_cast</w:t>
+      </w:r>
+      <w:proofErr w:type="spellEnd"/>
+      <w:r>
+        <w:t xml:space="preserve">  </w:t>
+      </w:r>
+      <w:proofErr w:type="spellStart"/>
+      <w:r>
+        <w:t>static_cast</w:t>
+      </w:r>
+      <w:proofErr w:type="spellEnd"/>
     </w:p>
     <w:p>
       <w:pPr>
@@ -2744,8 +2895,13 @@
         <w:ind w:left="2652" w:firstLine="360"/>
       </w:pPr>
       <w:r>
-        <w:t>type, structure, union, enum</w:t>
-      </w:r>
+        <w:t xml:space="preserve">type, structure, union, </w:t>
+      </w:r>
+      <w:proofErr w:type="spellStart"/>
+      <w:r>
+        <w:t>enum</w:t>
+      </w:r>
+      <w:proofErr w:type="spellEnd"/>
     </w:p>
     <w:p>
       <w:pPr>
@@ -3140,7 +3296,15 @@
         <w:ind w:left="3012"/>
       </w:pPr>
       <w:r>
-        <w:t>Comma : argument seperation, multiple statements where one expected (e.g. if specification)</w:t>
+        <w:t xml:space="preserve">Comma : argument </w:t>
+      </w:r>
+      <w:proofErr w:type="spellStart"/>
+      <w:r>
+        <w:t>seperation</w:t>
+      </w:r>
+      <w:proofErr w:type="spellEnd"/>
+      <w:r>
+        <w:t>, multiple statements where one expected (e.g. if specification)</w:t>
       </w:r>
     </w:p>
     <w:p>
@@ -3362,8 +3526,29 @@
       <w:pPr>
         <w:ind w:left="2652" w:firstLine="360"/>
       </w:pPr>
-      <w:r>
-        <w:t>sizeof  sizeof ( )  typeid( )</w:t>
+      <w:proofErr w:type="spellStart"/>
+      <w:r>
+        <w:t>sizeof</w:t>
+      </w:r>
+      <w:proofErr w:type="spellEnd"/>
+      <w:r>
+        <w:t xml:space="preserve">  </w:t>
+      </w:r>
+      <w:proofErr w:type="spellStart"/>
+      <w:r>
+        <w:t>sizeof</w:t>
+      </w:r>
+      <w:proofErr w:type="spellEnd"/>
+      <w:r>
+        <w:t xml:space="preserve"> ( )  </w:t>
+      </w:r>
+      <w:proofErr w:type="spellStart"/>
+      <w:r>
+        <w:t>typeid</w:t>
+      </w:r>
+      <w:proofErr w:type="spellEnd"/>
+      <w:r>
+        <w:t>( )</w:t>
       </w:r>
     </w:p>
     <w:p>
@@ -3396,8 +3581,37 @@
         <w:ind w:left="2652" w:firstLine="360"/>
       </w:pPr>
       <w:r>
-        <w:t>(type)  const_cast  dynamic_cast  reinterpret_cast  static_cast</w:t>
-      </w:r>
+        <w:t xml:space="preserve">(type)  </w:t>
+      </w:r>
+      <w:proofErr w:type="spellStart"/>
+      <w:r>
+        <w:t>const_cast</w:t>
+      </w:r>
+      <w:proofErr w:type="spellEnd"/>
+      <w:r>
+        <w:t xml:space="preserve">  </w:t>
+      </w:r>
+      <w:proofErr w:type="spellStart"/>
+      <w:r>
+        <w:t>dynamic_cast</w:t>
+      </w:r>
+      <w:proofErr w:type="spellEnd"/>
+      <w:r>
+        <w:t xml:space="preserve">  </w:t>
+      </w:r>
+      <w:proofErr w:type="spellStart"/>
+      <w:r>
+        <w:t>reinterpret_cast</w:t>
+      </w:r>
+      <w:proofErr w:type="spellEnd"/>
+      <w:r>
+        <w:t xml:space="preserve">  </w:t>
+      </w:r>
+      <w:proofErr w:type="spellStart"/>
+      <w:r>
+        <w:t>static_cast</w:t>
+      </w:r>
+      <w:proofErr w:type="spellEnd"/>
     </w:p>
     <w:p>
       <w:pPr>
@@ -3586,8 +3800,13 @@
         <w:ind w:left="2652" w:firstLine="360"/>
       </w:pPr>
       <w:r>
-        <w:t>static, auto, register; extern (linkage); Ommitted</w:t>
-      </w:r>
+        <w:t xml:space="preserve">static, auto, register; extern (linkage); </w:t>
+      </w:r>
+      <w:proofErr w:type="spellStart"/>
+      <w:r>
+        <w:t>Ommitted</w:t>
+      </w:r>
+      <w:proofErr w:type="spellEnd"/>
     </w:p>
     <w:p>
       <w:pPr>
@@ -3748,7 +3967,15 @@
         <w:jc w:val="both"/>
       </w:pPr>
       <w:r>
-        <w:t>The name and pointering in a declaration (and type names in certain cases). Basically the part of the declaration that the specifiers do not cover.</w:t>
+        <w:t xml:space="preserve">The name and </w:t>
+      </w:r>
+      <w:proofErr w:type="spellStart"/>
+      <w:r>
+        <w:t>pointering</w:t>
+      </w:r>
+      <w:proofErr w:type="spellEnd"/>
+      <w:r>
+        <w:t xml:space="preserve"> in a declaration (and type names in certain cases). Basically the part of the declaration that the specifiers do not cover.</w:t>
       </w:r>
     </w:p>
     <w:p>
@@ -3782,7 +4009,15 @@
         <w:jc w:val="both"/>
       </w:pPr>
       <w:r>
-        <w:t>Pointers: pointer, reference, array, pointer to any member of a type (ClassName::*)</w:t>
+        <w:t>Pointers: pointer, reference, array, pointer to any member of a type (</w:t>
+      </w:r>
+      <w:proofErr w:type="spellStart"/>
+      <w:r>
+        <w:t>ClassName</w:t>
+      </w:r>
+      <w:proofErr w:type="spellEnd"/>
+      <w:r>
+        <w:t>::*)</w:t>
       </w:r>
     </w:p>
     <w:p>
@@ -3799,7 +4034,15 @@
         <w:jc w:val="both"/>
       </w:pPr>
       <w:r>
-        <w:t>Type names: in conversions, sizeof, new, function prototypes, typedefs</w:t>
+        <w:t xml:space="preserve">Type names: in conversions, </w:t>
+      </w:r>
+      <w:proofErr w:type="spellStart"/>
+      <w:r>
+        <w:t>sizeof</w:t>
+      </w:r>
+      <w:proofErr w:type="spellEnd"/>
+      <w:r>
+        <w:t>, new, function prototypes, typedefs</w:t>
       </w:r>
     </w:p>
     <w:p>
@@ -3866,9 +4109,11 @@
         <w:ind w:left="3372"/>
         <w:jc w:val="both"/>
       </w:pPr>
+      <w:proofErr w:type="spellStart"/>
       <w:r>
         <w:t>Aggegrates</w:t>
       </w:r>
+      <w:proofErr w:type="spellEnd"/>
     </w:p>
     <w:p>
       <w:pPr>
@@ -4190,7 +4435,15 @@
         <w:jc w:val="both"/>
       </w:pPr>
       <w:r>
-        <w:t>type placeholder: &lt;typename …&gt;</w:t>
+        <w:t>type placeholder: &lt;</w:t>
+      </w:r>
+      <w:proofErr w:type="spellStart"/>
+      <w:r>
+        <w:t>typename</w:t>
+      </w:r>
+      <w:proofErr w:type="spellEnd"/>
+      <w:r>
+        <w:t xml:space="preserve"> …&gt;</w:t>
       </w:r>
     </w:p>
     <w:p>
@@ -4326,7 +4579,15 @@
         <w:jc w:val="both"/>
       </w:pPr>
       <w:r>
-        <w:t>using namespace &lt;namespace&gt;: allows you to ommit the namespace identifier when referencing things in the namespace</w:t>
+        <w:t xml:space="preserve">using namespace &lt;namespace&gt;: allows you to </w:t>
+      </w:r>
+      <w:proofErr w:type="spellStart"/>
+      <w:r>
+        <w:t>ommit</w:t>
+      </w:r>
+      <w:proofErr w:type="spellEnd"/>
+      <w:r>
+        <w:t xml:space="preserve"> the namespace identifier when referencing things in the namespace</w:t>
       </w:r>
     </w:p>
     <w:p>
@@ -5105,8 +5366,13 @@
         <w:ind w:left="2652"/>
         <w:jc w:val="both"/>
       </w:pPr>
-      <w:r>
-        <w:t>atexit function</w:t>
+      <w:proofErr w:type="spellStart"/>
+      <w:r>
+        <w:t>atexit</w:t>
+      </w:r>
+      <w:proofErr w:type="spellEnd"/>
+      <w:r>
+        <w:t xml:space="preserve"> function</w:t>
       </w:r>
     </w:p>
     <w:p>
@@ -5156,9 +5422,11 @@
         <w:ind w:left="1932"/>
         <w:jc w:val="both"/>
       </w:pPr>
+      <w:proofErr w:type="spellStart"/>
       <w:r>
         <w:t>asm</w:t>
       </w:r>
+      <w:proofErr w:type="spellEnd"/>
     </w:p>
     <w:p>
       <w:pPr>
@@ -5203,15 +5471,28 @@
         <w:ind w:left="1006" w:firstLine="360"/>
       </w:pPr>
       <w:r>
-        <w:t>__asm1 __int8 selectany</w:t>
-      </w:r>
+        <w:t xml:space="preserve">__asm1 __int8 </w:t>
+      </w:r>
+      <w:proofErr w:type="spellStart"/>
+      <w:r>
+        <w:t>selectany</w:t>
+      </w:r>
+      <w:proofErr w:type="spellEnd"/>
     </w:p>
     <w:p>
       <w:pPr>
         <w:ind w:left="1006" w:firstLine="360"/>
       </w:pPr>
       <w:r>
-        <w:t xml:space="preserve">__based2 __int16 __single_inheritance </w:t>
+        <w:t>__based2 __int16 __</w:t>
+      </w:r>
+      <w:proofErr w:type="spellStart"/>
+      <w:r>
+        <w:t>single_inheritance</w:t>
+      </w:r>
+      <w:proofErr w:type="spellEnd"/>
+      <w:r>
+        <w:t xml:space="preserve"> </w:t>
       </w:r>
     </w:p>
     <w:p>
@@ -5219,7 +5500,23 @@
         <w:ind w:left="1006" w:firstLine="360"/>
       </w:pPr>
       <w:r>
-        <w:t xml:space="preserve">__cdecl __int32 __stdcall </w:t>
+        <w:t>__</w:t>
+      </w:r>
+      <w:proofErr w:type="spellStart"/>
+      <w:r>
+        <w:t>cdecl</w:t>
+      </w:r>
+      <w:proofErr w:type="spellEnd"/>
+      <w:r>
+        <w:t xml:space="preserve"> __int32 __</w:t>
+      </w:r>
+      <w:proofErr w:type="spellStart"/>
+      <w:r>
+        <w:t>stdcall</w:t>
+      </w:r>
+      <w:proofErr w:type="spellEnd"/>
+      <w:r>
+        <w:t xml:space="preserve"> </w:t>
       </w:r>
     </w:p>
     <w:p>
@@ -5227,7 +5524,15 @@
         <w:ind w:left="1006" w:firstLine="360"/>
       </w:pPr>
       <w:r>
-        <w:t>__declspec __int64 thread</w:t>
+        <w:t>__</w:t>
+      </w:r>
+      <w:proofErr w:type="spellStart"/>
+      <w:r>
+        <w:t>declspec</w:t>
+      </w:r>
+      <w:proofErr w:type="spellEnd"/>
+      <w:r>
+        <w:t xml:space="preserve"> __int64 thread</w:t>
       </w:r>
     </w:p>
     <w:p>
@@ -5243,15 +5548,36 @@
         <w:ind w:left="1006" w:firstLine="360"/>
       </w:pPr>
       <w:r>
-        <w:t>dllimport3 __multiple_inheritance uuid</w:t>
-      </w:r>
+        <w:t>dllimport3 __</w:t>
+      </w:r>
+      <w:proofErr w:type="spellStart"/>
+      <w:r>
+        <w:t>multiple_inheritance</w:t>
+      </w:r>
+      <w:proofErr w:type="spellEnd"/>
+      <w:r>
+        <w:t xml:space="preserve"> </w:t>
+      </w:r>
+      <w:proofErr w:type="spellStart"/>
+      <w:r>
+        <w:t>uuid</w:t>
+      </w:r>
+      <w:proofErr w:type="spellEnd"/>
     </w:p>
     <w:p>
       <w:pPr>
         <w:ind w:left="1006" w:firstLine="360"/>
       </w:pPr>
       <w:r>
-        <w:t xml:space="preserve">__except naked3 __uuidof </w:t>
+        <w:t>__except naked3 __</w:t>
+      </w:r>
+      <w:proofErr w:type="spellStart"/>
+      <w:r>
+        <w:t>uuidof</w:t>
+      </w:r>
+      <w:proofErr w:type="spellEnd"/>
+      <w:r>
+        <w:t xml:space="preserve"> </w:t>
       </w:r>
     </w:p>
     <w:p>
@@ -5259,7 +5585,23 @@
         <w:ind w:left="1006" w:firstLine="360"/>
       </w:pPr>
       <w:r>
-        <w:t xml:space="preserve">__fastcall nothrow3 __virtual_inheritance </w:t>
+        <w:t>__</w:t>
+      </w:r>
+      <w:proofErr w:type="spellStart"/>
+      <w:r>
+        <w:t>fastcall</w:t>
+      </w:r>
+      <w:proofErr w:type="spellEnd"/>
+      <w:r>
+        <w:t xml:space="preserve"> nothrow3 __</w:t>
+      </w:r>
+      <w:proofErr w:type="spellStart"/>
+      <w:r>
+        <w:t>virtual_inheritance</w:t>
+      </w:r>
+      <w:proofErr w:type="spellEnd"/>
+      <w:r>
+        <w:t xml:space="preserve"> </w:t>
       </w:r>
     </w:p>
     <w:p>
@@ -5328,8 +5670,45 @@
         <w:jc w:val="both"/>
       </w:pPr>
       <w:r>
-        <w:t>Don't know: typename, typeid, type_info, mutable, explicit, bad_cast, bad_typeid</w:t>
-      </w:r>
+        <w:t xml:space="preserve">Don't know: </w:t>
+      </w:r>
+      <w:proofErr w:type="spellStart"/>
+      <w:r>
+        <w:t>typename</w:t>
+      </w:r>
+      <w:proofErr w:type="spellEnd"/>
+      <w:r>
+        <w:t xml:space="preserve">, </w:t>
+      </w:r>
+      <w:proofErr w:type="spellStart"/>
+      <w:r>
+        <w:t>typeid</w:t>
+      </w:r>
+      <w:proofErr w:type="spellEnd"/>
+      <w:r>
+        <w:t xml:space="preserve">, </w:t>
+      </w:r>
+      <w:proofErr w:type="spellStart"/>
+      <w:r>
+        <w:t>type_info</w:t>
+      </w:r>
+      <w:proofErr w:type="spellEnd"/>
+      <w:r>
+        <w:t xml:space="preserve">, mutable, explicit, </w:t>
+      </w:r>
+      <w:proofErr w:type="spellStart"/>
+      <w:r>
+        <w:t>bad_cast</w:t>
+      </w:r>
+      <w:proofErr w:type="spellEnd"/>
+      <w:r>
+        <w:t xml:space="preserve">, </w:t>
+      </w:r>
+      <w:proofErr w:type="spellStart"/>
+      <w:r>
+        <w:t>bad_typeid</w:t>
+      </w:r>
+      <w:proofErr w:type="spellEnd"/>
     </w:p>
     <w:p/>
     <w:p>
@@ -5347,7 +5726,15 @@
     </w:p>
     <w:p>
       <w:r>
-        <w:t>Other Software System components replace functionality of Standard libraries, but C programmers should be able to specify functions from them, shouldn’t they. Not gonna mind right now.</w:t>
+        <w:t xml:space="preserve">Other Software System components replace functionality of Standard libraries, but C programmers should be able to specify functions from them, shouldn’t they. Not </w:t>
+      </w:r>
+      <w:proofErr w:type="spellStart"/>
+      <w:r>
+        <w:t>gonna</w:t>
+      </w:r>
+      <w:proofErr w:type="spellEnd"/>
+      <w:r>
+        <w:t xml:space="preserve"> mind right now.</w:t>
       </w:r>
     </w:p>
     <w:p>
@@ -6272,9 +6659,15 @@
   </w:style>
   <w:style w:type="character" w:default="1" w:styleId="DefaultParagraphFont">
     <w:name w:val="Default Paragraph Font"/>
+    <w:uiPriority w:val="1"/>
+    <w:semiHidden/>
+    <w:unhideWhenUsed/>
   </w:style>
   <w:style w:type="table" w:default="1" w:styleId="TableNormal">
     <w:name w:val="Normal Table"/>
+    <w:uiPriority w:val="99"/>
+    <w:semiHidden/>
+    <w:unhideWhenUsed/>
     <w:tblPr>
       <w:tblInd w:w="0" w:type="dxa"/>
       <w:tblCellMar>
@@ -6287,6 +6680,9 @@
   </w:style>
   <w:style w:type="numbering" w:default="1" w:styleId="NoList">
     <w:name w:val="No List"/>
+    <w:uiPriority w:val="99"/>
+    <w:semiHidden/>
+    <w:unhideWhenUsed/>
   </w:style>
   <w:style w:type="character" w:customStyle="1" w:styleId="Style6pt">
     <w:name w:val="Style 6 pt"/>

</xml_diff>